<commit_message>
toujours plus de Documentation
</commit_message>
<xml_diff>
--- a/Documentation/comptes rendu word/Preuves.docx
+++ b/Documentation/comptes rendu word/Preuves.docx
@@ -137,43 +137,7 @@
           <w:szCs w:val="28"/>
           <w:u w:val="single"/>
         </w:rPr>
-        <w:t xml:space="preserve">Je sais binder </w:t>
-      </w:r>
-      <w:proofErr w:type="spellStart"/>
-      <w:r>
-        <w:rPr>
-          <w:sz w:val="28"/>
-          <w:szCs w:val="28"/>
-          <w:u w:val="single"/>
-        </w:rPr>
-        <w:t>bidirectionnellement</w:t>
-      </w:r>
-      <w:proofErr w:type="spellEnd"/>
-      <w:r>
-        <w:rPr>
-          <w:sz w:val="28"/>
-          <w:szCs w:val="28"/>
-          <w:u w:val="single"/>
-        </w:rPr>
-        <w:t xml:space="preserve"> deux propriétés </w:t>
-      </w:r>
-      <w:proofErr w:type="spellStart"/>
-      <w:r>
-        <w:rPr>
-          <w:sz w:val="28"/>
-          <w:szCs w:val="28"/>
-          <w:u w:val="single"/>
-        </w:rPr>
-        <w:t>JavaFX</w:t>
-      </w:r>
-      <w:proofErr w:type="spellEnd"/>
-      <w:r>
-        <w:rPr>
-          <w:sz w:val="28"/>
-          <w:szCs w:val="28"/>
-          <w:u w:val="single"/>
-        </w:rPr>
-        <w:t>.</w:t>
+        <w:t>Je sais binder bidirectionnellement deux propriétés JavaFX.</w:t>
       </w:r>
     </w:p>
     <w:p>
@@ -213,100 +177,32 @@
           <w:szCs w:val="28"/>
           <w:u w:val="single"/>
         </w:rPr>
-        <w:t xml:space="preserve">Je sais binder </w:t>
-      </w:r>
-      <w:proofErr w:type="spellStart"/>
-      <w:r>
-        <w:rPr>
-          <w:sz w:val="28"/>
-          <w:szCs w:val="28"/>
-          <w:u w:val="single"/>
-        </w:rPr>
-        <w:t>unidirectionnellement</w:t>
-      </w:r>
-      <w:proofErr w:type="spellEnd"/>
-      <w:r>
-        <w:rPr>
-          <w:sz w:val="28"/>
-          <w:szCs w:val="28"/>
-          <w:u w:val="single"/>
-        </w:rPr>
-        <w:t xml:space="preserve"> deux propriétés </w:t>
-      </w:r>
-      <w:proofErr w:type="spellStart"/>
-      <w:r>
-        <w:rPr>
-          <w:sz w:val="28"/>
-          <w:szCs w:val="28"/>
-          <w:u w:val="single"/>
-        </w:rPr>
-        <w:t>JavaFX</w:t>
-      </w:r>
-      <w:proofErr w:type="spellEnd"/>
-      <w:r>
-        <w:rPr>
-          <w:sz w:val="28"/>
-          <w:szCs w:val="28"/>
-          <w:u w:val="single"/>
-        </w:rPr>
-        <w:t>.</w:t>
-      </w:r>
-    </w:p>
-    <w:p>
-      <w:pPr>
-        <w:pStyle w:val="Paragraphedeliste"/>
-        <w:rPr>
-          <w:sz w:val="24"/>
-          <w:szCs w:val="24"/>
-        </w:rPr>
-      </w:pPr>
-    </w:p>
-    <w:p>
-      <w:pPr>
-        <w:pStyle w:val="Paragraphedeliste"/>
-        <w:rPr>
-          <w:sz w:val="24"/>
-          <w:szCs w:val="24"/>
-        </w:rPr>
-      </w:pPr>
-      <w:r>
-        <w:rPr>
-          <w:sz w:val="24"/>
-          <w:szCs w:val="24"/>
-        </w:rPr>
-        <w:t xml:space="preserve">J’ai utilisé plusieurs </w:t>
-      </w:r>
-      <w:proofErr w:type="spellStart"/>
-      <w:r>
-        <w:rPr>
-          <w:sz w:val="24"/>
-          <w:szCs w:val="24"/>
-        </w:rPr>
-        <w:t>Property</w:t>
-      </w:r>
-      <w:proofErr w:type="spellEnd"/>
-      <w:r>
-        <w:rPr>
-          <w:sz w:val="24"/>
-          <w:szCs w:val="24"/>
-        </w:rPr>
-        <w:t xml:space="preserve"> pour pouvoir binder des variables à des éléments </w:t>
-      </w:r>
-      <w:proofErr w:type="spellStart"/>
-      <w:r>
-        <w:rPr>
-          <w:sz w:val="24"/>
-          <w:szCs w:val="24"/>
-        </w:rPr>
-        <w:t>JavaFX</w:t>
-      </w:r>
-      <w:proofErr w:type="spellEnd"/>
-      <w:r>
-        <w:rPr>
-          <w:sz w:val="24"/>
-          <w:szCs w:val="24"/>
-        </w:rPr>
-        <w:t>.</w:t>
+        <w:t>Je sais binder unidirectionnellement deux propriétés JavaFX.</w:t>
+      </w:r>
+    </w:p>
+    <w:p>
+      <w:pPr>
+        <w:pStyle w:val="Paragraphedeliste"/>
+        <w:rPr>
+          <w:sz w:val="24"/>
+          <w:szCs w:val="24"/>
+        </w:rPr>
+      </w:pPr>
+    </w:p>
+    <w:p>
+      <w:pPr>
+        <w:pStyle w:val="Paragraphedeliste"/>
+        <w:rPr>
+          <w:sz w:val="24"/>
+          <w:szCs w:val="24"/>
+        </w:rPr>
+      </w:pPr>
+      <w:r>
+        <w:rPr>
+          <w:sz w:val="24"/>
+          <w:szCs w:val="24"/>
+        </w:rPr>
+        <w:t>J’ai utilisé plusieurs Property pour pouvoir binder des variables à des éléments JavaFX.</w:t>
       </w:r>
     </w:p>
     <w:p>
@@ -321,21 +217,12 @@
           <w:szCs w:val="24"/>
         </w:rPr>
       </w:pPr>
-      <w:proofErr w:type="spellStart"/>
-      <w:r>
-        <w:rPr>
-          <w:sz w:val="24"/>
-          <w:szCs w:val="24"/>
-        </w:rPr>
-        <w:t>GameViewComputer</w:t>
-      </w:r>
-      <w:proofErr w:type="spellEnd"/>
-      <w:r>
-        <w:rPr>
-          <w:sz w:val="24"/>
-          <w:szCs w:val="24"/>
-        </w:rPr>
-        <w:t xml:space="preserve"> ligne </w:t>
+      <w:r>
+        <w:rPr>
+          <w:sz w:val="24"/>
+          <w:szCs w:val="24"/>
+        </w:rPr>
+        <w:t xml:space="preserve">GameViewComputer ligne </w:t>
       </w:r>
       <w:r>
         <w:rPr>
@@ -362,6 +249,7 @@
       </w:pPr>
       <w:r>
         <w:rPr>
+          <w:noProof/>
           <w:sz w:val="24"/>
           <w:szCs w:val="24"/>
         </w:rPr>
@@ -536,23 +424,7 @@
           <w:sz w:val="24"/>
           <w:szCs w:val="24"/>
         </w:rPr>
-        <w:t xml:space="preserve">Ce texte est </w:t>
-      </w:r>
-      <w:proofErr w:type="spellStart"/>
-      <w:r>
-        <w:rPr>
-          <w:sz w:val="24"/>
-          <w:szCs w:val="24"/>
-        </w:rPr>
-        <w:t>bindé</w:t>
-      </w:r>
-      <w:proofErr w:type="spellEnd"/>
-      <w:r>
-        <w:rPr>
-          <w:sz w:val="24"/>
-          <w:szCs w:val="24"/>
-        </w:rPr>
-        <w:t xml:space="preserve"> sur le texte du bouton sélectionné dans la vue.</w:t>
+        <w:t>Ce texte est bindé sur le texte du bouton sélectionné dans la vue.</w:t>
       </w:r>
     </w:p>
     <w:p>
@@ -567,21 +439,12 @@
           <w:szCs w:val="24"/>
         </w:rPr>
       </w:pPr>
-      <w:proofErr w:type="spellStart"/>
-      <w:r>
-        <w:rPr>
-          <w:sz w:val="24"/>
-          <w:szCs w:val="24"/>
-        </w:rPr>
-        <w:t>Menu.fxml</w:t>
-      </w:r>
-      <w:proofErr w:type="spellEnd"/>
-      <w:r>
-        <w:rPr>
-          <w:sz w:val="24"/>
-          <w:szCs w:val="24"/>
-        </w:rPr>
-        <w:t xml:space="preserve"> ligne 39</w:t>
+      <w:r>
+        <w:rPr>
+          <w:sz w:val="24"/>
+          <w:szCs w:val="24"/>
+        </w:rPr>
+        <w:t>Menu.fxml ligne 39</w:t>
       </w:r>
     </w:p>
     <w:p>
@@ -595,6 +458,7 @@
       </w:pPr>
       <w:r>
         <w:rPr>
+          <w:noProof/>
           <w:sz w:val="24"/>
           <w:szCs w:val="24"/>
         </w:rPr>
@@ -672,25 +536,7 @@
           <w:u w:val="single"/>
         </w:rPr>
         <w:lastRenderedPageBreak/>
-        <w:t xml:space="preserve">Je sais définir une </w:t>
-      </w:r>
-      <w:proofErr w:type="spellStart"/>
-      <w:r>
-        <w:rPr>
-          <w:sz w:val="28"/>
-          <w:szCs w:val="28"/>
-          <w:u w:val="single"/>
-        </w:rPr>
-        <w:t>CellFactory</w:t>
-      </w:r>
-      <w:proofErr w:type="spellEnd"/>
-      <w:r>
-        <w:rPr>
-          <w:sz w:val="28"/>
-          <w:szCs w:val="28"/>
-          <w:u w:val="single"/>
-        </w:rPr>
-        <w:t xml:space="preserve"> fabriquant des cellules qui se mettent à jour au changement du modèle.</w:t>
+        <w:t>Je sais définir une CellFactory fabriquant des cellules qui se mettent à jour au changement du modèle.</w:t>
       </w:r>
     </w:p>
     <w:p>
@@ -730,25 +576,7 @@
           <w:szCs w:val="28"/>
           <w:u w:val="single"/>
         </w:rPr>
-        <w:t xml:space="preserve">Je sais développer une application graphique en </w:t>
-      </w:r>
-      <w:proofErr w:type="spellStart"/>
-      <w:r>
-        <w:rPr>
-          <w:sz w:val="28"/>
-          <w:szCs w:val="28"/>
-          <w:u w:val="single"/>
-        </w:rPr>
-        <w:t>JavaFX</w:t>
-      </w:r>
-      <w:proofErr w:type="spellEnd"/>
-      <w:r>
-        <w:rPr>
-          <w:sz w:val="28"/>
-          <w:szCs w:val="28"/>
-          <w:u w:val="single"/>
-        </w:rPr>
-        <w:t xml:space="preserve"> en utilisant FXML.</w:t>
+        <w:t>Je sais développer une application graphique en JavaFX en utilisant FXML.</w:t>
       </w:r>
     </w:p>
     <w:p>
@@ -979,66 +807,32 @@
           <w:szCs w:val="28"/>
           <w:u w:val="single"/>
         </w:rPr>
-        <w:t xml:space="preserve">Je sais intercepter des évènements en provenance de la fenêtre </w:t>
-      </w:r>
-      <w:proofErr w:type="spellStart"/>
-      <w:r>
-        <w:rPr>
-          <w:sz w:val="28"/>
-          <w:szCs w:val="28"/>
-          <w:u w:val="single"/>
-        </w:rPr>
-        <w:t>JavaFX</w:t>
-      </w:r>
-      <w:proofErr w:type="spellEnd"/>
-      <w:r>
-        <w:rPr>
-          <w:sz w:val="28"/>
-          <w:szCs w:val="28"/>
-          <w:u w:val="single"/>
-        </w:rPr>
-        <w:t>.</w:t>
-      </w:r>
-    </w:p>
-    <w:p>
-      <w:pPr>
-        <w:pStyle w:val="Paragraphedeliste"/>
-        <w:rPr>
-          <w:sz w:val="24"/>
-          <w:szCs w:val="24"/>
-        </w:rPr>
-      </w:pPr>
-    </w:p>
-    <w:p>
-      <w:pPr>
-        <w:pStyle w:val="Paragraphedeliste"/>
-        <w:rPr>
-          <w:sz w:val="24"/>
-          <w:szCs w:val="24"/>
-        </w:rPr>
-      </w:pPr>
-      <w:r>
-        <w:rPr>
-          <w:sz w:val="24"/>
-          <w:szCs w:val="24"/>
-        </w:rPr>
-        <w:t xml:space="preserve">J’ai intercepté des évènements provenant de la fenêtre </w:t>
-      </w:r>
-      <w:proofErr w:type="spellStart"/>
-      <w:r>
-        <w:rPr>
-          <w:sz w:val="24"/>
-          <w:szCs w:val="24"/>
-        </w:rPr>
-        <w:t>JavaFX</w:t>
-      </w:r>
-      <w:proofErr w:type="spellEnd"/>
-      <w:r>
-        <w:rPr>
-          <w:sz w:val="24"/>
-          <w:szCs w:val="24"/>
-        </w:rPr>
-        <w:t xml:space="preserve"> comme l’appui d’un bouton.</w:t>
+        <w:t>Je sais intercepter des évènements en provenance de la fenêtre JavaFX.</w:t>
+      </w:r>
+    </w:p>
+    <w:p>
+      <w:pPr>
+        <w:pStyle w:val="Paragraphedeliste"/>
+        <w:rPr>
+          <w:sz w:val="24"/>
+          <w:szCs w:val="24"/>
+        </w:rPr>
+      </w:pPr>
+    </w:p>
+    <w:p>
+      <w:pPr>
+        <w:pStyle w:val="Paragraphedeliste"/>
+        <w:rPr>
+          <w:sz w:val="24"/>
+          <w:szCs w:val="24"/>
+        </w:rPr>
+      </w:pPr>
+      <w:r>
+        <w:rPr>
+          <w:sz w:val="24"/>
+          <w:szCs w:val="24"/>
+        </w:rPr>
+        <w:t>J’ai intercepté des évènements provenant de la fenêtre JavaFX comme l’appui d’un bouton.</w:t>
       </w:r>
     </w:p>
     <w:p>
@@ -1086,6 +880,7 @@
       </w:pPr>
       <w:r>
         <w:rPr>
+          <w:noProof/>
           <w:sz w:val="24"/>
           <w:szCs w:val="24"/>
         </w:rPr>
@@ -1207,6 +1002,10 @@
     <w:p>
       <w:pPr>
         <w:pStyle w:val="Paragraphedeliste"/>
+        <w:numPr>
+          <w:ilvl w:val="0"/>
+          <w:numId w:val="13"/>
+        </w:numPr>
         <w:rPr>
           <w:sz w:val="24"/>
           <w:szCs w:val="24"/>
@@ -1270,225 +1069,37 @@
           <w:szCs w:val="24"/>
         </w:rPr>
       </w:pPr>
-    </w:p>
-    <w:p>
-      <w:pPr>
-        <w:pStyle w:val="Paragraphedeliste"/>
-        <w:rPr>
-          <w:sz w:val="24"/>
-          <w:szCs w:val="24"/>
-        </w:rPr>
-      </w:pPr>
-    </w:p>
-    <w:p>
-      <w:pPr>
-        <w:pStyle w:val="Paragraphedeliste"/>
-        <w:rPr>
-          <w:sz w:val="24"/>
-          <w:szCs w:val="24"/>
-        </w:rPr>
-      </w:pPr>
+      <w:r>
+        <w:rPr>
+          <w:sz w:val="24"/>
+          <w:szCs w:val="24"/>
+        </w:rPr>
+        <w:t>J’ai ajouté la possibilité de sauvegarder une partie cours face à un ordinateur. Puis de la charger par la suite.</w:t>
+      </w:r>
     </w:p>
     <w:p>
       <w:pPr>
         <w:pStyle w:val="Paragraphedeliste"/>
         <w:numPr>
           <w:ilvl w:val="0"/>
-          <w:numId w:val="1"/>
+          <w:numId w:val="13"/>
         </w:numPr>
         <w:rPr>
-          <w:sz w:val="28"/>
-          <w:szCs w:val="28"/>
-          <w:u w:val="single"/>
-        </w:rPr>
-      </w:pPr>
-      <w:r>
-        <w:rPr>
-          <w:sz w:val="28"/>
-          <w:szCs w:val="28"/>
-          <w:u w:val="single"/>
-        </w:rPr>
-        <w:t>Je sais surveiller l’élément sélectionné dans un composant affichant un ensemble de données.</w:t>
-      </w:r>
-    </w:p>
-    <w:p>
-      <w:pPr>
-        <w:pStyle w:val="Paragraphedeliste"/>
-        <w:rPr>
-          <w:sz w:val="24"/>
-          <w:szCs w:val="24"/>
-        </w:rPr>
-      </w:pPr>
-    </w:p>
-    <w:p>
-      <w:pPr>
-        <w:pStyle w:val="Paragraphedeliste"/>
-        <w:rPr>
-          <w:sz w:val="24"/>
-          <w:szCs w:val="24"/>
-        </w:rPr>
-      </w:pPr>
-    </w:p>
-    <w:p>
-      <w:pPr>
-        <w:pStyle w:val="Paragraphedeliste"/>
-        <w:rPr>
-          <w:sz w:val="24"/>
-          <w:szCs w:val="24"/>
-        </w:rPr>
-      </w:pPr>
-    </w:p>
-    <w:p>
-      <w:pPr>
-        <w:pStyle w:val="Paragraphedeliste"/>
-        <w:rPr>
-          <w:sz w:val="24"/>
-          <w:szCs w:val="24"/>
-        </w:rPr>
-      </w:pPr>
-    </w:p>
-    <w:p>
-      <w:pPr>
-        <w:pStyle w:val="Paragraphedeliste"/>
-        <w:numPr>
-          <w:ilvl w:val="0"/>
-          <w:numId w:val="1"/>
-        </w:numPr>
-        <w:rPr>
-          <w:sz w:val="28"/>
-          <w:szCs w:val="28"/>
-          <w:u w:val="single"/>
-        </w:rPr>
-      </w:pPr>
-      <w:r>
-        <w:rPr>
-          <w:sz w:val="28"/>
-          <w:szCs w:val="28"/>
-          <w:u w:val="single"/>
-        </w:rPr>
-        <w:t>Je sais utiliser à mon avantage le polymorphisme.</w:t>
-      </w:r>
-    </w:p>
-    <w:p>
-      <w:pPr>
-        <w:pStyle w:val="Paragraphedeliste"/>
-        <w:rPr>
-          <w:sz w:val="24"/>
-          <w:szCs w:val="24"/>
-        </w:rPr>
-      </w:pPr>
-    </w:p>
-    <w:p>
-      <w:pPr>
-        <w:pStyle w:val="Paragraphedeliste"/>
-        <w:rPr>
-          <w:sz w:val="24"/>
-          <w:szCs w:val="24"/>
-        </w:rPr>
-      </w:pPr>
-      <w:r>
-        <w:rPr>
-          <w:sz w:val="24"/>
-          <w:szCs w:val="24"/>
-        </w:rPr>
-        <w:t xml:space="preserve">Je </w:t>
-      </w:r>
-      <w:proofErr w:type="spellStart"/>
-      <w:r>
-        <w:rPr>
-          <w:sz w:val="24"/>
-          <w:szCs w:val="24"/>
-        </w:rPr>
-        <w:t>downcast</w:t>
-      </w:r>
-      <w:proofErr w:type="spellEnd"/>
-      <w:r>
-        <w:rPr>
-          <w:sz w:val="24"/>
-          <w:szCs w:val="24"/>
-        </w:rPr>
-        <w:t xml:space="preserve"> les classes </w:t>
-      </w:r>
-      <w:proofErr w:type="spellStart"/>
-      <w:r>
-        <w:rPr>
-          <w:sz w:val="24"/>
-          <w:szCs w:val="24"/>
-        </w:rPr>
-        <w:t>ComputerEasy</w:t>
-      </w:r>
-      <w:proofErr w:type="spellEnd"/>
-      <w:r>
-        <w:rPr>
-          <w:sz w:val="24"/>
-          <w:szCs w:val="24"/>
-        </w:rPr>
-        <w:t xml:space="preserve"> et </w:t>
-      </w:r>
-      <w:proofErr w:type="spellStart"/>
-      <w:r>
-        <w:rPr>
-          <w:sz w:val="24"/>
-          <w:szCs w:val="24"/>
-        </w:rPr>
-        <w:t>ComputerNormal</w:t>
-      </w:r>
-      <w:proofErr w:type="spellEnd"/>
-      <w:r>
-        <w:rPr>
-          <w:sz w:val="24"/>
-          <w:szCs w:val="24"/>
-        </w:rPr>
-        <w:t xml:space="preserve"> en Computer pour pouvoir les utiliser </w:t>
-      </w:r>
-      <w:r>
-        <w:rPr>
-          <w:sz w:val="24"/>
-          <w:szCs w:val="24"/>
-        </w:rPr>
-        <w:t>au même endroit sans avoir à réécrire du code.</w:t>
-      </w:r>
-    </w:p>
-    <w:p>
-      <w:pPr>
-        <w:pStyle w:val="Paragraphedeliste"/>
-        <w:numPr>
-          <w:ilvl w:val="0"/>
-          <w:numId w:val="12"/>
-        </w:numPr>
-        <w:rPr>
-          <w:sz w:val="24"/>
-          <w:szCs w:val="24"/>
-        </w:rPr>
-      </w:pPr>
-      <w:proofErr w:type="spellStart"/>
-      <w:r>
-        <w:rPr>
-          <w:sz w:val="24"/>
-          <w:szCs w:val="24"/>
-        </w:rPr>
-        <w:t>ComputerManager</w:t>
-      </w:r>
-      <w:proofErr w:type="spellEnd"/>
-      <w:r>
-        <w:rPr>
-          <w:sz w:val="24"/>
-          <w:szCs w:val="24"/>
-        </w:rPr>
-        <w:t xml:space="preserve"> ligne </w:t>
-      </w:r>
-      <w:r>
-        <w:rPr>
-          <w:sz w:val="24"/>
-          <w:szCs w:val="24"/>
-        </w:rPr>
-        <w:t>32</w:t>
-      </w:r>
-    </w:p>
-    <w:p>
-      <w:pPr>
-        <w:pStyle w:val="Paragraphedeliste"/>
-        <w:ind w:left="1080"/>
+          <w:sz w:val="24"/>
+          <w:szCs w:val="24"/>
+        </w:rPr>
+      </w:pPr>
+      <w:r>
+        <w:rPr>
+          <w:sz w:val="24"/>
+          <w:szCs w:val="24"/>
+        </w:rPr>
+        <w:t>Package serialization</w:t>
+      </w:r>
+    </w:p>
+    <w:p>
+      <w:pPr>
+        <w:pStyle w:val="Paragraphedeliste"/>
         <w:rPr>
           <w:sz w:val="24"/>
           <w:szCs w:val="24"/>
@@ -1500,10 +1111,10 @@
           <w:szCs w:val="24"/>
         </w:rPr>
         <w:drawing>
-          <wp:inline distT="0" distB="0" distL="0" distR="0" wp14:anchorId="4E6E0DCE" wp14:editId="6F146948">
-            <wp:extent cx="2133898" cy="181000"/>
-            <wp:effectExtent l="0" t="0" r="0" b="9525"/>
-            <wp:docPr id="4" name="Image 4"/>
+          <wp:inline distT="0" distB="0" distL="0" distR="0" wp14:anchorId="6DC0586E" wp14:editId="070D5945">
+            <wp:extent cx="1924319" cy="619211"/>
+            <wp:effectExtent l="0" t="0" r="0" b="0"/>
+            <wp:docPr id="8" name="Image 8"/>
             <wp:cNvGraphicFramePr>
               <a:graphicFrameLocks xmlns:a="http://schemas.openxmlformats.org/drawingml/2006/main" noChangeAspect="1"/>
             </wp:cNvGraphicFramePr>
@@ -1523,7 +1134,7 @@
                   <pic:spPr>
                     <a:xfrm>
                       <a:off x="0" y="0"/>
-                      <a:ext cx="2133898" cy="181000"/>
+                      <a:ext cx="1924319" cy="619211"/>
                     </a:xfrm>
                     <a:prstGeom prst="rect">
                       <a:avLst/>
@@ -1539,6 +1150,172 @@
     <w:p>
       <w:pPr>
         <w:pStyle w:val="Paragraphedeliste"/>
+        <w:rPr>
+          <w:sz w:val="24"/>
+          <w:szCs w:val="24"/>
+        </w:rPr>
+      </w:pPr>
+    </w:p>
+    <w:p>
+      <w:pPr>
+        <w:pStyle w:val="Paragraphedeliste"/>
+        <w:rPr>
+          <w:sz w:val="24"/>
+          <w:szCs w:val="24"/>
+        </w:rPr>
+      </w:pPr>
+    </w:p>
+    <w:p>
+      <w:pPr>
+        <w:pStyle w:val="Paragraphedeliste"/>
+        <w:rPr>
+          <w:sz w:val="24"/>
+          <w:szCs w:val="24"/>
+        </w:rPr>
+      </w:pPr>
+    </w:p>
+    <w:p>
+      <w:pPr>
+        <w:pStyle w:val="Paragraphedeliste"/>
+        <w:numPr>
+          <w:ilvl w:val="0"/>
+          <w:numId w:val="1"/>
+        </w:numPr>
+        <w:rPr>
+          <w:sz w:val="28"/>
+          <w:szCs w:val="28"/>
+          <w:u w:val="single"/>
+        </w:rPr>
+      </w:pPr>
+      <w:r>
+        <w:rPr>
+          <w:sz w:val="28"/>
+          <w:szCs w:val="28"/>
+          <w:u w:val="single"/>
+        </w:rPr>
+        <w:t>Je sais surveiller l’élément sélectionné dans un composant affichant un ensemble de données.</w:t>
+      </w:r>
+    </w:p>
+    <w:p>
+      <w:pPr>
+        <w:pStyle w:val="Paragraphedeliste"/>
+        <w:rPr>
+          <w:sz w:val="24"/>
+          <w:szCs w:val="24"/>
+        </w:rPr>
+      </w:pPr>
+    </w:p>
+    <w:p>
+      <w:pPr>
+        <w:pStyle w:val="Paragraphedeliste"/>
+        <w:rPr>
+          <w:sz w:val="24"/>
+          <w:szCs w:val="24"/>
+        </w:rPr>
+      </w:pPr>
+    </w:p>
+    <w:p>
+      <w:pPr>
+        <w:pStyle w:val="Paragraphedeliste"/>
+        <w:rPr>
+          <w:sz w:val="24"/>
+          <w:szCs w:val="24"/>
+        </w:rPr>
+      </w:pPr>
+    </w:p>
+    <w:p>
+      <w:pPr>
+        <w:pStyle w:val="Paragraphedeliste"/>
+        <w:rPr>
+          <w:sz w:val="24"/>
+          <w:szCs w:val="24"/>
+        </w:rPr>
+      </w:pPr>
+    </w:p>
+    <w:p>
+      <w:pPr>
+        <w:pStyle w:val="Paragraphedeliste"/>
+        <w:numPr>
+          <w:ilvl w:val="0"/>
+          <w:numId w:val="1"/>
+        </w:numPr>
+        <w:rPr>
+          <w:sz w:val="28"/>
+          <w:szCs w:val="28"/>
+          <w:u w:val="single"/>
+        </w:rPr>
+      </w:pPr>
+      <w:r>
+        <w:rPr>
+          <w:sz w:val="28"/>
+          <w:szCs w:val="28"/>
+          <w:u w:val="single"/>
+        </w:rPr>
+        <w:t>Je sais utiliser à mon avantage le polymorphisme.</w:t>
+      </w:r>
+    </w:p>
+    <w:p>
+      <w:pPr>
+        <w:pStyle w:val="Paragraphedeliste"/>
+        <w:rPr>
+          <w:sz w:val="24"/>
+          <w:szCs w:val="24"/>
+        </w:rPr>
+      </w:pPr>
+    </w:p>
+    <w:p>
+      <w:pPr>
+        <w:pStyle w:val="Paragraphedeliste"/>
+        <w:rPr>
+          <w:sz w:val="24"/>
+          <w:szCs w:val="24"/>
+        </w:rPr>
+      </w:pPr>
+      <w:r>
+        <w:rPr>
+          <w:sz w:val="24"/>
+          <w:szCs w:val="24"/>
+        </w:rPr>
+        <w:t xml:space="preserve">Je downcast les classes ComputerEasy et ComputerNormal en Computer pour pouvoir les utiliser </w:t>
+      </w:r>
+      <w:r>
+        <w:rPr>
+          <w:sz w:val="24"/>
+          <w:szCs w:val="24"/>
+        </w:rPr>
+        <w:t>au même endroit sans avoir à réécrire du code.</w:t>
+      </w:r>
+    </w:p>
+    <w:p>
+      <w:pPr>
+        <w:pStyle w:val="Paragraphedeliste"/>
+        <w:numPr>
+          <w:ilvl w:val="0"/>
+          <w:numId w:val="12"/>
+        </w:numPr>
+        <w:rPr>
+          <w:sz w:val="24"/>
+          <w:szCs w:val="24"/>
+        </w:rPr>
+      </w:pPr>
+      <w:r>
+        <w:rPr>
+          <w:sz w:val="24"/>
+          <w:szCs w:val="24"/>
+        </w:rPr>
+        <w:t xml:space="preserve">ComputerManager ligne </w:t>
+      </w:r>
+      <w:r>
+        <w:rPr>
+          <w:sz w:val="24"/>
+          <w:szCs w:val="24"/>
+        </w:rPr>
+        <w:t>32</w:t>
+      </w:r>
+    </w:p>
+    <w:p>
+      <w:pPr>
+        <w:pStyle w:val="Paragraphedeliste"/>
         <w:ind w:left="1080"/>
         <w:rPr>
           <w:sz w:val="24"/>
@@ -1547,14 +1324,15 @@
       </w:pPr>
       <w:r>
         <w:rPr>
+          <w:noProof/>
           <w:sz w:val="24"/>
           <w:szCs w:val="24"/>
         </w:rPr>
         <w:drawing>
-          <wp:inline distT="0" distB="0" distL="0" distR="0" wp14:anchorId="7FCCD8D2" wp14:editId="70A6DD92">
-            <wp:extent cx="2381582" cy="219106"/>
+          <wp:inline distT="0" distB="0" distL="0" distR="0" wp14:anchorId="4E6E0DCE" wp14:editId="6F146948">
+            <wp:extent cx="2133898" cy="181000"/>
             <wp:effectExtent l="0" t="0" r="0" b="9525"/>
-            <wp:docPr id="5" name="Image 5"/>
+            <wp:docPr id="4" name="Image 4"/>
             <wp:cNvGraphicFramePr>
               <a:graphicFrameLocks xmlns:a="http://schemas.openxmlformats.org/drawingml/2006/main" noChangeAspect="1"/>
             </wp:cNvGraphicFramePr>
@@ -1574,7 +1352,7 @@
                   <pic:spPr>
                     <a:xfrm>
                       <a:off x="0" y="0"/>
-                      <a:ext cx="2381582" cy="219106"/>
+                      <a:ext cx="2133898" cy="181000"/>
                     </a:xfrm>
                     <a:prstGeom prst="rect">
                       <a:avLst/>
@@ -1589,136 +1367,24 @@
     </w:p>
     <w:p>
       <w:pPr>
-        <w:rPr>
-          <w:sz w:val="24"/>
-          <w:szCs w:val="24"/>
-        </w:rPr>
-      </w:pPr>
-    </w:p>
-    <w:p>
-      <w:pPr>
-        <w:pStyle w:val="Paragraphedeliste"/>
-        <w:rPr>
-          <w:sz w:val="24"/>
-          <w:szCs w:val="24"/>
-        </w:rPr>
-      </w:pPr>
-    </w:p>
-    <w:p>
-      <w:pPr>
-        <w:pStyle w:val="Paragraphedeliste"/>
-        <w:numPr>
-          <w:ilvl w:val="0"/>
-          <w:numId w:val="1"/>
-        </w:numPr>
-        <w:rPr>
-          <w:sz w:val="28"/>
-          <w:szCs w:val="28"/>
-          <w:u w:val="single"/>
-        </w:rPr>
-      </w:pPr>
-      <w:r>
-        <w:rPr>
-          <w:sz w:val="28"/>
-          <w:szCs w:val="28"/>
-          <w:u w:val="single"/>
-        </w:rPr>
-        <w:t xml:space="preserve">Je sais utiliser certains composants simples que me propose </w:t>
-      </w:r>
-      <w:proofErr w:type="spellStart"/>
-      <w:r>
-        <w:rPr>
-          <w:sz w:val="28"/>
-          <w:szCs w:val="28"/>
-          <w:u w:val="single"/>
-        </w:rPr>
-        <w:t>JavaFX</w:t>
-      </w:r>
-      <w:proofErr w:type="spellEnd"/>
-      <w:r>
-        <w:rPr>
-          <w:sz w:val="28"/>
-          <w:szCs w:val="28"/>
-          <w:u w:val="single"/>
-        </w:rPr>
-        <w:t>.</w:t>
-      </w:r>
-    </w:p>
-    <w:p>
-      <w:pPr>
-        <w:pStyle w:val="Paragraphedeliste"/>
-        <w:rPr>
-          <w:sz w:val="24"/>
-          <w:szCs w:val="24"/>
-        </w:rPr>
-      </w:pPr>
-    </w:p>
-    <w:p>
-      <w:pPr>
-        <w:pStyle w:val="Paragraphedeliste"/>
-        <w:rPr>
-          <w:sz w:val="24"/>
-          <w:szCs w:val="24"/>
-        </w:rPr>
-      </w:pPr>
-      <w:r>
-        <w:rPr>
-          <w:sz w:val="24"/>
-          <w:szCs w:val="24"/>
-        </w:rPr>
-        <w:t>J’ai utilisé des boutons dans ma page Menu.</w:t>
-      </w:r>
-    </w:p>
-    <w:p>
-      <w:pPr>
-        <w:pStyle w:val="Paragraphedeliste"/>
-        <w:numPr>
-          <w:ilvl w:val="0"/>
-          <w:numId w:val="11"/>
-        </w:numPr>
-        <w:rPr>
-          <w:sz w:val="24"/>
-          <w:szCs w:val="24"/>
-        </w:rPr>
-      </w:pPr>
-      <w:proofErr w:type="spellStart"/>
-      <w:r>
-        <w:rPr>
-          <w:sz w:val="24"/>
-          <w:szCs w:val="24"/>
-        </w:rPr>
-        <w:t>Menu.fxml</w:t>
-      </w:r>
-      <w:proofErr w:type="spellEnd"/>
-      <w:r>
-        <w:rPr>
-          <w:sz w:val="24"/>
-          <w:szCs w:val="24"/>
-        </w:rPr>
-        <w:t xml:space="preserve"> ligne 59</w:t>
-      </w:r>
-    </w:p>
-    <w:p>
-      <w:pPr>
-        <w:pStyle w:val="Paragraphedeliste"/>
-        <w:tabs>
-          <w:tab w:val="left" w:pos="2460"/>
-        </w:tabs>
-        <w:rPr>
-          <w:sz w:val="24"/>
-          <w:szCs w:val="24"/>
-        </w:rPr>
-      </w:pPr>
-      <w:r>
-        <w:rPr>
+        <w:pStyle w:val="Paragraphedeliste"/>
+        <w:ind w:left="1080"/>
+        <w:rPr>
+          <w:sz w:val="24"/>
+          <w:szCs w:val="24"/>
+        </w:rPr>
+      </w:pPr>
+      <w:r>
+        <w:rPr>
+          <w:noProof/>
           <w:sz w:val="24"/>
           <w:szCs w:val="24"/>
         </w:rPr>
         <w:drawing>
-          <wp:inline distT="0" distB="0" distL="0" distR="0" wp14:anchorId="3DD9583D" wp14:editId="561AEC42">
-            <wp:extent cx="2657846" cy="190527"/>
-            <wp:effectExtent l="0" t="0" r="0" b="0"/>
-            <wp:docPr id="7" name="Image 7"/>
+          <wp:inline distT="0" distB="0" distL="0" distR="0" wp14:anchorId="7FCCD8D2" wp14:editId="70A6DD92">
+            <wp:extent cx="2381582" cy="219106"/>
+            <wp:effectExtent l="0" t="0" r="0" b="9525"/>
+            <wp:docPr id="5" name="Image 5"/>
             <wp:cNvGraphicFramePr>
               <a:graphicFrameLocks xmlns:a="http://schemas.openxmlformats.org/drawingml/2006/main" noChangeAspect="1"/>
             </wp:cNvGraphicFramePr>
@@ -1738,7 +1404,7 @@
                   <pic:spPr>
                     <a:xfrm>
                       <a:off x="0" y="0"/>
-                      <a:ext cx="2657846" cy="190527"/>
+                      <a:ext cx="2381582" cy="219106"/>
                     </a:xfrm>
                     <a:prstGeom prst="rect">
                       <a:avLst/>
@@ -1753,7 +1419,6 @@
     </w:p>
     <w:p>
       <w:pPr>
-        <w:pStyle w:val="Paragraphedeliste"/>
         <w:rPr>
           <w:sz w:val="24"/>
           <w:szCs w:val="24"/>
@@ -1788,100 +1453,32 @@
           <w:szCs w:val="28"/>
           <w:u w:val="single"/>
         </w:rPr>
-        <w:t xml:space="preserve">Je sais utiliser certains </w:t>
-      </w:r>
-      <w:proofErr w:type="spellStart"/>
-      <w:r>
-        <w:rPr>
-          <w:sz w:val="28"/>
-          <w:szCs w:val="28"/>
-          <w:u w:val="single"/>
-        </w:rPr>
-        <w:t>layout</w:t>
-      </w:r>
-      <w:proofErr w:type="spellEnd"/>
-      <w:r>
-        <w:rPr>
-          <w:sz w:val="28"/>
-          <w:szCs w:val="28"/>
-          <w:u w:val="single"/>
-        </w:rPr>
-        <w:t xml:space="preserve"> que me propose </w:t>
-      </w:r>
-      <w:proofErr w:type="spellStart"/>
-      <w:r>
-        <w:rPr>
-          <w:sz w:val="28"/>
-          <w:szCs w:val="28"/>
-          <w:u w:val="single"/>
-        </w:rPr>
-        <w:t>JavaFX</w:t>
-      </w:r>
-      <w:proofErr w:type="spellEnd"/>
-      <w:r>
-        <w:rPr>
-          <w:sz w:val="28"/>
-          <w:szCs w:val="28"/>
-          <w:u w:val="single"/>
-        </w:rPr>
-        <w:t>.</w:t>
-      </w:r>
-    </w:p>
-    <w:p>
-      <w:pPr>
-        <w:pStyle w:val="Paragraphedeliste"/>
-        <w:rPr>
-          <w:sz w:val="24"/>
-          <w:szCs w:val="24"/>
-        </w:rPr>
-      </w:pPr>
-    </w:p>
-    <w:p>
-      <w:pPr>
-        <w:pStyle w:val="Paragraphedeliste"/>
-        <w:rPr>
-          <w:sz w:val="24"/>
-          <w:szCs w:val="24"/>
-        </w:rPr>
-      </w:pPr>
-      <w:r>
-        <w:rPr>
-          <w:sz w:val="24"/>
-          <w:szCs w:val="24"/>
-        </w:rPr>
-        <w:t xml:space="preserve">J’ai utilisé des </w:t>
-      </w:r>
-      <w:proofErr w:type="spellStart"/>
-      <w:r>
-        <w:rPr>
-          <w:sz w:val="24"/>
-          <w:szCs w:val="24"/>
-        </w:rPr>
-        <w:t>verticalBox</w:t>
-      </w:r>
-      <w:proofErr w:type="spellEnd"/>
-      <w:r>
-        <w:rPr>
-          <w:sz w:val="24"/>
-          <w:szCs w:val="24"/>
-        </w:rPr>
-        <w:t xml:space="preserve"> et des </w:t>
-      </w:r>
-      <w:proofErr w:type="spellStart"/>
-      <w:r>
-        <w:rPr>
-          <w:sz w:val="24"/>
-          <w:szCs w:val="24"/>
-        </w:rPr>
-        <w:t>horizontalBox</w:t>
-      </w:r>
-      <w:proofErr w:type="spellEnd"/>
-      <w:r>
-        <w:rPr>
-          <w:sz w:val="24"/>
-          <w:szCs w:val="24"/>
-        </w:rPr>
-        <w:t xml:space="preserve"> dans la fenêtre Menu</w:t>
+        <w:t>Je sais utiliser certains composants simples que me propose JavaFX.</w:t>
+      </w:r>
+    </w:p>
+    <w:p>
+      <w:pPr>
+        <w:pStyle w:val="Paragraphedeliste"/>
+        <w:rPr>
+          <w:sz w:val="24"/>
+          <w:szCs w:val="24"/>
+        </w:rPr>
+      </w:pPr>
+    </w:p>
+    <w:p>
+      <w:pPr>
+        <w:pStyle w:val="Paragraphedeliste"/>
+        <w:rPr>
+          <w:sz w:val="24"/>
+          <w:szCs w:val="24"/>
+        </w:rPr>
+      </w:pPr>
+      <w:r>
+        <w:rPr>
+          <w:sz w:val="24"/>
+          <w:szCs w:val="24"/>
+        </w:rPr>
+        <w:t>J’ai utilisé des boutons dans ma page Menu.</w:t>
       </w:r>
     </w:p>
     <w:p>
@@ -1889,48 +1486,43 @@
         <w:pStyle w:val="Paragraphedeliste"/>
         <w:numPr>
           <w:ilvl w:val="0"/>
-          <w:numId w:val="10"/>
+          <w:numId w:val="11"/>
         </w:numPr>
         <w:rPr>
           <w:sz w:val="24"/>
           <w:szCs w:val="24"/>
         </w:rPr>
       </w:pPr>
-      <w:proofErr w:type="spellStart"/>
-      <w:r>
-        <w:rPr>
-          <w:sz w:val="24"/>
-          <w:szCs w:val="24"/>
-        </w:rPr>
-        <w:t>Menu.fxml</w:t>
-      </w:r>
-      <w:proofErr w:type="spellEnd"/>
-      <w:r>
-        <w:rPr>
-          <w:sz w:val="24"/>
-          <w:szCs w:val="24"/>
-        </w:rPr>
-        <w:t xml:space="preserve"> ligne 19</w:t>
-      </w:r>
-    </w:p>
-    <w:p>
-      <w:pPr>
-        <w:pStyle w:val="Paragraphedeliste"/>
-        <w:rPr>
-          <w:sz w:val="24"/>
-          <w:szCs w:val="24"/>
-        </w:rPr>
-      </w:pPr>
-      <w:r>
-        <w:rPr>
+      <w:r>
+        <w:rPr>
+          <w:sz w:val="24"/>
+          <w:szCs w:val="24"/>
+        </w:rPr>
+        <w:t>Menu.fxml ligne 59</w:t>
+      </w:r>
+    </w:p>
+    <w:p>
+      <w:pPr>
+        <w:pStyle w:val="Paragraphedeliste"/>
+        <w:tabs>
+          <w:tab w:val="left" w:pos="2460"/>
+        </w:tabs>
+        <w:rPr>
+          <w:sz w:val="24"/>
+          <w:szCs w:val="24"/>
+        </w:rPr>
+      </w:pPr>
+      <w:r>
+        <w:rPr>
+          <w:noProof/>
           <w:sz w:val="24"/>
           <w:szCs w:val="24"/>
         </w:rPr>
         <w:drawing>
-          <wp:inline distT="0" distB="0" distL="0" distR="0" wp14:anchorId="07B9774B" wp14:editId="639E451B">
-            <wp:extent cx="5760720" cy="465455"/>
+          <wp:inline distT="0" distB="0" distL="0" distR="0" wp14:anchorId="3DD9583D" wp14:editId="561AEC42">
+            <wp:extent cx="2657846" cy="190527"/>
             <wp:effectExtent l="0" t="0" r="0" b="0"/>
-            <wp:docPr id="9" name="Image 9"/>
+            <wp:docPr id="7" name="Image 7"/>
             <wp:cNvGraphicFramePr>
               <a:graphicFrameLocks xmlns:a="http://schemas.openxmlformats.org/drawingml/2006/main" noChangeAspect="1"/>
             </wp:cNvGraphicFramePr>
@@ -1950,7 +1542,7 @@
                   <pic:spPr>
                     <a:xfrm>
                       <a:off x="0" y="0"/>
-                      <a:ext cx="5760720" cy="465455"/>
+                      <a:ext cx="2657846" cy="190527"/>
                     </a:xfrm>
                     <a:prstGeom prst="rect">
                       <a:avLst/>
@@ -2000,252 +1592,73 @@
           <w:szCs w:val="28"/>
           <w:u w:val="single"/>
         </w:rPr>
-        <w:t>Je sais utiliser GIT pour travailler avec mon binôme sur le projet.</w:t>
-      </w:r>
-    </w:p>
-    <w:p>
-      <w:pPr>
-        <w:pStyle w:val="Paragraphedeliste"/>
-        <w:rPr>
-          <w:sz w:val="24"/>
-          <w:szCs w:val="24"/>
-        </w:rPr>
-      </w:pPr>
-    </w:p>
-    <w:p>
-      <w:pPr>
-        <w:pStyle w:val="Paragraphedeliste"/>
-        <w:rPr>
-          <w:sz w:val="24"/>
-          <w:szCs w:val="24"/>
-        </w:rPr>
-      </w:pPr>
-      <w:r>
-        <w:rPr>
-          <w:sz w:val="24"/>
-          <w:szCs w:val="24"/>
-        </w:rPr>
-        <w:t xml:space="preserve">J’ai utilisé GIT afin de pouvoir modifier mon travail depuis plusieurs poste </w:t>
-      </w:r>
-      <w:proofErr w:type="gramStart"/>
-      <w:r>
-        <w:rPr>
-          <w:sz w:val="24"/>
-          <w:szCs w:val="24"/>
-        </w:rPr>
-        <w:t>( j’ai</w:t>
-      </w:r>
-      <w:proofErr w:type="gramEnd"/>
-      <w:r>
-        <w:rPr>
-          <w:sz w:val="24"/>
-          <w:szCs w:val="24"/>
-        </w:rPr>
-        <w:t xml:space="preserve"> pas de binôme </w:t>
-      </w:r>
-      <w:r>
-        <w:rPr>
-          <mc:AlternateContent>
-            <mc:Choice Requires="w16se"/>
-            <mc:Fallback>
-              <w:rFonts w:ascii="Segoe UI Emoji" w:eastAsia="Segoe UI Emoji" w:hAnsi="Segoe UI Emoji" w:cs="Segoe UI Emoji"/>
-            </mc:Fallback>
-          </mc:AlternateContent>
-          <w:sz w:val="24"/>
-          <w:szCs w:val="24"/>
-        </w:rPr>
-        <mc:AlternateContent>
-          <mc:Choice Requires="w16se">
-            <w16se:symEx w16se:font="Segoe UI Emoji" w16se:char="2639"/>
-          </mc:Choice>
-          <mc:Fallback>
-            <w:t>☹</w:t>
-          </mc:Fallback>
-        </mc:AlternateContent>
-      </w:r>
-      <w:r>
-        <w:rPr>
-          <w:sz w:val="24"/>
-          <w:szCs w:val="24"/>
-        </w:rPr>
-        <w:t xml:space="preserve"> ). Et j’ai créé plusieurs branches correspondant à des modifications majeures de code.</w:t>
-      </w:r>
-    </w:p>
-    <w:p>
-      <w:pPr>
-        <w:pStyle w:val="Paragraphedeliste"/>
-        <w:rPr>
-          <w:sz w:val="24"/>
-          <w:szCs w:val="24"/>
-        </w:rPr>
-      </w:pPr>
-    </w:p>
-    <w:p>
-      <w:pPr>
-        <w:pStyle w:val="Paragraphedeliste"/>
-        <w:rPr>
-          <w:sz w:val="24"/>
-          <w:szCs w:val="24"/>
-        </w:rPr>
-      </w:pPr>
-    </w:p>
-    <w:p>
-      <w:pPr>
-        <w:pStyle w:val="Paragraphedeliste"/>
-        <w:rPr>
-          <w:sz w:val="24"/>
-          <w:szCs w:val="24"/>
-        </w:rPr>
-      </w:pPr>
-    </w:p>
-    <w:p>
-      <w:pPr>
-        <w:pStyle w:val="Paragraphedeliste"/>
-        <w:rPr>
-          <w:sz w:val="24"/>
-          <w:szCs w:val="24"/>
-        </w:rPr>
-      </w:pPr>
+        <w:t>Je sais utiliser certains layout que me propose JavaFX.</w:t>
+      </w:r>
+    </w:p>
+    <w:p>
+      <w:pPr>
+        <w:pStyle w:val="Paragraphedeliste"/>
+        <w:rPr>
+          <w:sz w:val="24"/>
+          <w:szCs w:val="24"/>
+        </w:rPr>
+      </w:pPr>
+    </w:p>
+    <w:p>
+      <w:pPr>
+        <w:pStyle w:val="Paragraphedeliste"/>
+        <w:rPr>
+          <w:sz w:val="24"/>
+          <w:szCs w:val="24"/>
+        </w:rPr>
+      </w:pPr>
+      <w:r>
+        <w:rPr>
+          <w:sz w:val="24"/>
+          <w:szCs w:val="24"/>
+        </w:rPr>
+        <w:t>J’ai utilisé des verticalBox et des horizontalBox dans la fenêtre Menu</w:t>
+      </w:r>
     </w:p>
     <w:p>
       <w:pPr>
         <w:pStyle w:val="Paragraphedeliste"/>
         <w:numPr>
           <w:ilvl w:val="0"/>
-          <w:numId w:val="1"/>
+          <w:numId w:val="10"/>
         </w:numPr>
         <w:rPr>
-          <w:sz w:val="28"/>
-          <w:szCs w:val="28"/>
-          <w:u w:val="single"/>
-        </w:rPr>
-      </w:pPr>
-      <w:r>
-        <w:rPr>
-          <w:sz w:val="28"/>
-          <w:szCs w:val="28"/>
-          <w:u w:val="single"/>
-        </w:rPr>
-        <w:t>Je sais utiliser le type statique adéquat pour mes attributs ou variables.</w:t>
-      </w:r>
-    </w:p>
-    <w:p>
-      <w:pPr>
-        <w:pStyle w:val="Paragraphedeliste"/>
-        <w:rPr>
-          <w:sz w:val="24"/>
-          <w:szCs w:val="24"/>
-        </w:rPr>
-      </w:pPr>
-    </w:p>
-    <w:p>
-      <w:pPr>
-        <w:pStyle w:val="Paragraphedeliste"/>
-        <w:rPr>
-          <w:sz w:val="24"/>
-          <w:szCs w:val="24"/>
-        </w:rPr>
-      </w:pPr>
-      <w:r>
-        <w:rPr>
-          <w:sz w:val="24"/>
-          <w:szCs w:val="24"/>
-        </w:rPr>
-        <w:t>J’ai utilis</w:t>
-      </w:r>
-      <w:r>
-        <w:rPr>
-          <w:sz w:val="24"/>
-          <w:szCs w:val="24"/>
-        </w:rPr>
-        <w:t>é</w:t>
-      </w:r>
-      <w:r>
-        <w:rPr>
-          <w:sz w:val="24"/>
-          <w:szCs w:val="24"/>
-        </w:rPr>
-        <w:t xml:space="preserve"> le type statique pour l’attribut IMAGESBATEAUX de ma classe </w:t>
-      </w:r>
-      <w:proofErr w:type="spellStart"/>
-      <w:r>
-        <w:rPr>
-          <w:sz w:val="24"/>
-          <w:szCs w:val="24"/>
-        </w:rPr>
-        <w:t>Board</w:t>
-      </w:r>
-      <w:proofErr w:type="spellEnd"/>
-      <w:r>
-        <w:rPr>
-          <w:sz w:val="24"/>
-          <w:szCs w:val="24"/>
-        </w:rPr>
-        <w:t xml:space="preserve"> pour ne pas avoir à définir le chemin des images à chaque création de cet objet</w:t>
-      </w:r>
-      <w:r>
-        <w:rPr>
-          <w:sz w:val="24"/>
-          <w:szCs w:val="24"/>
-        </w:rPr>
-        <w:t>.</w:t>
-      </w:r>
-    </w:p>
-    <w:p>
-      <w:pPr>
-        <w:pStyle w:val="Paragraphedeliste"/>
-        <w:numPr>
-          <w:ilvl w:val="0"/>
-          <w:numId w:val="9"/>
-        </w:numPr>
-        <w:rPr>
-          <w:sz w:val="24"/>
-          <w:szCs w:val="24"/>
-        </w:rPr>
-      </w:pPr>
-      <w:proofErr w:type="spellStart"/>
-      <w:r>
-        <w:rPr>
-          <w:sz w:val="24"/>
-          <w:szCs w:val="24"/>
-        </w:rPr>
-        <w:t>Board</w:t>
-      </w:r>
-      <w:proofErr w:type="spellEnd"/>
-      <w:r>
-        <w:rPr>
-          <w:sz w:val="24"/>
-          <w:szCs w:val="24"/>
-        </w:rPr>
-        <w:t xml:space="preserve"> ligne </w:t>
-      </w:r>
-      <w:r>
-        <w:rPr>
-          <w:sz w:val="24"/>
-          <w:szCs w:val="24"/>
-        </w:rPr>
-        <w:t>25</w:t>
-      </w:r>
-    </w:p>
-    <w:p>
-      <w:pPr>
-        <w:pStyle w:val="Paragraphedeliste"/>
-        <w:ind w:left="1080"/>
-        <w:rPr>
-          <w:sz w:val="24"/>
-          <w:szCs w:val="24"/>
-        </w:rPr>
-      </w:pPr>
-      <w:r>
-        <w:rPr>
+          <w:sz w:val="24"/>
+          <w:szCs w:val="24"/>
+        </w:rPr>
+      </w:pPr>
+      <w:r>
+        <w:rPr>
+          <w:sz w:val="24"/>
+          <w:szCs w:val="24"/>
+        </w:rPr>
+        <w:t>Menu.fxml ligne 19</w:t>
+      </w:r>
+    </w:p>
+    <w:p>
+      <w:pPr>
+        <w:pStyle w:val="Paragraphedeliste"/>
+        <w:rPr>
+          <w:sz w:val="24"/>
+          <w:szCs w:val="24"/>
+        </w:rPr>
+      </w:pPr>
+      <w:r>
+        <w:rPr>
+          <w:noProof/>
           <w:sz w:val="24"/>
           <w:szCs w:val="24"/>
         </w:rPr>
         <w:drawing>
-          <wp:inline distT="0" distB="0" distL="0" distR="0" wp14:anchorId="46EF78A5" wp14:editId="27523E37">
-            <wp:extent cx="5760720" cy="942975"/>
-            <wp:effectExtent l="0" t="0" r="0" b="9525"/>
-            <wp:docPr id="12" name="Image 12"/>
+          <wp:inline distT="0" distB="0" distL="0" distR="0" wp14:anchorId="07B9774B" wp14:editId="639E451B">
+            <wp:extent cx="5760720" cy="465455"/>
+            <wp:effectExtent l="0" t="0" r="0" b="0"/>
+            <wp:docPr id="9" name="Image 9"/>
             <wp:cNvGraphicFramePr>
               <a:graphicFrameLocks xmlns:a="http://schemas.openxmlformats.org/drawingml/2006/main" noChangeAspect="1"/>
             </wp:cNvGraphicFramePr>
@@ -2265,7 +1678,7 @@
                   <pic:spPr>
                     <a:xfrm>
                       <a:off x="0" y="0"/>
-                      <a:ext cx="5760720" cy="942975"/>
+                      <a:ext cx="5760720" cy="465455"/>
                     </a:xfrm>
                     <a:prstGeom prst="rect">
                       <a:avLst/>
@@ -2290,6 +1703,15 @@
     <w:p>
       <w:pPr>
         <w:pStyle w:val="Paragraphedeliste"/>
+        <w:rPr>
+          <w:sz w:val="24"/>
+          <w:szCs w:val="24"/>
+        </w:rPr>
+      </w:pPr>
+    </w:p>
+    <w:p>
+      <w:pPr>
+        <w:pStyle w:val="Paragraphedeliste"/>
         <w:numPr>
           <w:ilvl w:val="0"/>
           <w:numId w:val="1"/>
@@ -2306,152 +1728,78 @@
           <w:szCs w:val="28"/>
           <w:u w:val="single"/>
         </w:rPr>
-        <w:t>Je sais utiliser les collections.</w:t>
-      </w:r>
-    </w:p>
-    <w:p>
-      <w:pPr>
-        <w:pStyle w:val="Paragraphedeliste"/>
-        <w:rPr>
-          <w:sz w:val="24"/>
-          <w:szCs w:val="24"/>
-        </w:rPr>
-      </w:pPr>
-    </w:p>
-    <w:p>
-      <w:pPr>
-        <w:pStyle w:val="Paragraphedeliste"/>
-        <w:rPr>
-          <w:sz w:val="24"/>
-          <w:szCs w:val="24"/>
-        </w:rPr>
-      </w:pPr>
-      <w:r>
-        <w:rPr>
-          <w:sz w:val="24"/>
-          <w:szCs w:val="24"/>
-        </w:rPr>
-        <w:t xml:space="preserve">J’ai utilisé une </w:t>
-      </w:r>
-      <w:proofErr w:type="spellStart"/>
-      <w:r>
-        <w:rPr>
-          <w:sz w:val="24"/>
-          <w:szCs w:val="24"/>
-        </w:rPr>
-        <w:t>Map</w:t>
-      </w:r>
-      <w:proofErr w:type="spellEnd"/>
-      <w:r>
-        <w:rPr>
-          <w:sz w:val="24"/>
-          <w:szCs w:val="24"/>
-        </w:rPr>
-        <w:t xml:space="preserve"> dans la classe </w:t>
-      </w:r>
-      <w:proofErr w:type="spellStart"/>
-      <w:r>
-        <w:rPr>
-          <w:sz w:val="24"/>
-          <w:szCs w:val="24"/>
-        </w:rPr>
-        <w:t>Board</w:t>
-      </w:r>
-      <w:proofErr w:type="spellEnd"/>
-      <w:r>
-        <w:rPr>
-          <w:sz w:val="24"/>
-          <w:szCs w:val="24"/>
-        </w:rPr>
-        <w:t xml:space="preserve"> pour pouvoir stocker les chemins des images utilisées.</w:t>
-      </w:r>
-    </w:p>
-    <w:p>
-      <w:pPr>
-        <w:pStyle w:val="Paragraphedeliste"/>
-        <w:numPr>
-          <w:ilvl w:val="0"/>
-          <w:numId w:val="8"/>
-        </w:numPr>
-        <w:rPr>
-          <w:sz w:val="24"/>
-          <w:szCs w:val="24"/>
-        </w:rPr>
-      </w:pPr>
-      <w:proofErr w:type="spellStart"/>
-      <w:r>
-        <w:rPr>
-          <w:sz w:val="24"/>
-          <w:szCs w:val="24"/>
-        </w:rPr>
-        <w:t>Board</w:t>
-      </w:r>
-      <w:proofErr w:type="spellEnd"/>
-      <w:r>
-        <w:rPr>
-          <w:sz w:val="24"/>
-          <w:szCs w:val="24"/>
-        </w:rPr>
-        <w:t xml:space="preserve"> ligne </w:t>
-      </w:r>
-      <w:r>
-        <w:rPr>
-          <w:sz w:val="24"/>
-          <w:szCs w:val="24"/>
-        </w:rPr>
-        <w:t>25</w:t>
-      </w:r>
-    </w:p>
-    <w:p>
-      <w:pPr>
-        <w:pStyle w:val="Paragraphedeliste"/>
-        <w:ind w:left="1080"/>
-        <w:rPr>
-          <w:sz w:val="24"/>
-          <w:szCs w:val="24"/>
-        </w:rPr>
-      </w:pPr>
-      <w:r>
-        <w:rPr>
-          <w:sz w:val="24"/>
-          <w:szCs w:val="24"/>
-        </w:rPr>
-        <w:drawing>
-          <wp:inline distT="0" distB="0" distL="0" distR="0" wp14:anchorId="0FE6FAF0" wp14:editId="32DC9276">
-            <wp:extent cx="5760720" cy="942975"/>
-            <wp:effectExtent l="0" t="0" r="0" b="9525"/>
-            <wp:docPr id="11" name="Image 11"/>
-            <wp:cNvGraphicFramePr>
-              <a:graphicFrameLocks xmlns:a="http://schemas.openxmlformats.org/drawingml/2006/main" noChangeAspect="1"/>
-            </wp:cNvGraphicFramePr>
-            <a:graphic xmlns:a="http://schemas.openxmlformats.org/drawingml/2006/main">
-              <a:graphicData uri="http://schemas.openxmlformats.org/drawingml/2006/picture">
-                <pic:pic xmlns:pic="http://schemas.openxmlformats.org/drawingml/2006/picture">
-                  <pic:nvPicPr>
-                    <pic:cNvPr id="1" name=""/>
-                    <pic:cNvPicPr/>
-                  </pic:nvPicPr>
-                  <pic:blipFill>
-                    <a:blip r:embed="rId13"/>
-                    <a:stretch>
-                      <a:fillRect/>
-                    </a:stretch>
-                  </pic:blipFill>
-                  <pic:spPr>
-                    <a:xfrm>
-                      <a:off x="0" y="0"/>
-                      <a:ext cx="5760720" cy="942975"/>
-                    </a:xfrm>
-                    <a:prstGeom prst="rect">
-                      <a:avLst/>
-                    </a:prstGeom>
-                  </pic:spPr>
-                </pic:pic>
-              </a:graphicData>
-            </a:graphic>
-          </wp:inline>
-        </w:drawing>
-      </w:r>
+        <w:t>Je sais utiliser GIT pour travailler avec mon binôme sur le projet.</w:t>
+      </w:r>
+    </w:p>
+    <w:p>
+      <w:pPr>
+        <w:pStyle w:val="Paragraphedeliste"/>
+        <w:rPr>
+          <w:sz w:val="24"/>
+          <w:szCs w:val="24"/>
+        </w:rPr>
+      </w:pPr>
+    </w:p>
+    <w:p>
+      <w:pPr>
+        <w:pStyle w:val="Paragraphedeliste"/>
+        <w:rPr>
+          <w:sz w:val="24"/>
+          <w:szCs w:val="24"/>
+        </w:rPr>
+      </w:pPr>
+      <w:r>
+        <w:rPr>
+          <w:sz w:val="24"/>
+          <w:szCs w:val="24"/>
+        </w:rPr>
+        <w:t>J’ai utilisé GIT afin de pouvoir modifier mon travail depuis plusieurs poste ( j’ai pas de binôme </w:t>
+      </w:r>
+      <w:r>
+        <w:rPr>
+          <mc:AlternateContent>
+            <mc:Choice Requires="w16se"/>
+            <mc:Fallback>
+              <w:rFonts w:ascii="Segoe UI Emoji" w:eastAsia="Segoe UI Emoji" w:hAnsi="Segoe UI Emoji" w:cs="Segoe UI Emoji"/>
+            </mc:Fallback>
+          </mc:AlternateContent>
+          <w:sz w:val="24"/>
+          <w:szCs w:val="24"/>
+        </w:rPr>
+        <mc:AlternateContent>
+          <mc:Choice Requires="w16se">
+            <w16se:symEx w16se:font="Segoe UI Emoji" w16se:char="2639"/>
+          </mc:Choice>
+          <mc:Fallback>
+            <w:t>☹</w:t>
+          </mc:Fallback>
+        </mc:AlternateContent>
+      </w:r>
+      <w:r>
+        <w:rPr>
+          <w:sz w:val="24"/>
+          <w:szCs w:val="24"/>
+        </w:rPr>
+        <w:t xml:space="preserve"> ). Et j’ai créé plusieurs branches correspondant à des modifications majeures de code.</w:t>
+      </w:r>
+    </w:p>
+    <w:p>
+      <w:pPr>
+        <w:pStyle w:val="Paragraphedeliste"/>
+        <w:rPr>
+          <w:sz w:val="24"/>
+          <w:szCs w:val="24"/>
+        </w:rPr>
+      </w:pPr>
+    </w:p>
+    <w:p>
+      <w:pPr>
+        <w:pStyle w:val="Paragraphedeliste"/>
+        <w:rPr>
+          <w:sz w:val="24"/>
+          <w:szCs w:val="24"/>
+        </w:rPr>
+      </w:pPr>
     </w:p>
     <w:p>
       <w:pPr>
@@ -2490,66 +1838,53 @@
           <w:szCs w:val="28"/>
           <w:u w:val="single"/>
         </w:rPr>
-        <w:t xml:space="preserve">Je sais utiliser les différents composants complexes (listes, combo…) que me propose </w:t>
-      </w:r>
-      <w:proofErr w:type="spellStart"/>
-      <w:r>
-        <w:rPr>
-          <w:sz w:val="28"/>
-          <w:szCs w:val="28"/>
-          <w:u w:val="single"/>
-        </w:rPr>
-        <w:t>JavaFX</w:t>
-      </w:r>
-      <w:proofErr w:type="spellEnd"/>
-      <w:r>
-        <w:rPr>
-          <w:sz w:val="28"/>
-          <w:szCs w:val="28"/>
-          <w:u w:val="single"/>
+        <w:t>Je sais utiliser le type statique adéquat pour mes attributs ou variables.</w:t>
+      </w:r>
+    </w:p>
+    <w:p>
+      <w:pPr>
+        <w:pStyle w:val="Paragraphedeliste"/>
+        <w:rPr>
+          <w:sz w:val="24"/>
+          <w:szCs w:val="24"/>
+        </w:rPr>
+      </w:pPr>
+    </w:p>
+    <w:p>
+      <w:pPr>
+        <w:pStyle w:val="Paragraphedeliste"/>
+        <w:rPr>
+          <w:sz w:val="24"/>
+          <w:szCs w:val="24"/>
+        </w:rPr>
+      </w:pPr>
+      <w:r>
+        <w:rPr>
+          <w:sz w:val="24"/>
+          <w:szCs w:val="24"/>
+        </w:rPr>
+        <w:t>J’ai utilis</w:t>
+      </w:r>
+      <w:r>
+        <w:rPr>
+          <w:sz w:val="24"/>
+          <w:szCs w:val="24"/>
+        </w:rPr>
+        <w:t>é</w:t>
+      </w:r>
+      <w:r>
+        <w:rPr>
+          <w:sz w:val="24"/>
+          <w:szCs w:val="24"/>
+        </w:rPr>
+        <w:t xml:space="preserve"> le type statique pour l’attribut IMAGESBATEAUX de ma classe Board pour ne pas avoir à définir le chemin des images à chaque création de cet objet</w:t>
+      </w:r>
+      <w:r>
+        <w:rPr>
+          <w:sz w:val="24"/>
+          <w:szCs w:val="24"/>
         </w:rPr>
         <w:t>.</w:t>
-      </w:r>
-    </w:p>
-    <w:p>
-      <w:pPr>
-        <w:pStyle w:val="Paragraphedeliste"/>
-        <w:rPr>
-          <w:sz w:val="24"/>
-          <w:szCs w:val="24"/>
-        </w:rPr>
-      </w:pPr>
-    </w:p>
-    <w:p>
-      <w:pPr>
-        <w:pStyle w:val="Paragraphedeliste"/>
-        <w:rPr>
-          <w:sz w:val="24"/>
-          <w:szCs w:val="24"/>
-        </w:rPr>
-      </w:pPr>
-      <w:r>
-        <w:rPr>
-          <w:sz w:val="24"/>
-          <w:szCs w:val="24"/>
-        </w:rPr>
-        <w:t xml:space="preserve">Dans le menu, j’ai utilisé des </w:t>
-      </w:r>
-      <w:proofErr w:type="spellStart"/>
-      <w:r>
-        <w:rPr>
-          <w:sz w:val="24"/>
-          <w:szCs w:val="24"/>
-        </w:rPr>
-        <w:t>radioButton</w:t>
-      </w:r>
-      <w:proofErr w:type="spellEnd"/>
-      <w:r>
-        <w:rPr>
-          <w:sz w:val="24"/>
-          <w:szCs w:val="24"/>
-        </w:rPr>
-        <w:t xml:space="preserve"> pour pouvoir choisir la difficulté de l’ordinateur</w:t>
       </w:r>
     </w:p>
     <w:p>
@@ -2557,28 +1892,26 @@
         <w:pStyle w:val="Paragraphedeliste"/>
         <w:numPr>
           <w:ilvl w:val="0"/>
-          <w:numId w:val="7"/>
+          <w:numId w:val="9"/>
         </w:numPr>
         <w:rPr>
           <w:sz w:val="24"/>
           <w:szCs w:val="24"/>
         </w:rPr>
       </w:pPr>
-      <w:proofErr w:type="spellStart"/>
-      <w:r>
-        <w:rPr>
-          <w:sz w:val="24"/>
-          <w:szCs w:val="24"/>
-        </w:rPr>
-        <w:t>Menu.fxml</w:t>
-      </w:r>
-      <w:proofErr w:type="spellEnd"/>
-      <w:r>
-        <w:rPr>
-          <w:sz w:val="24"/>
-          <w:szCs w:val="24"/>
-        </w:rPr>
-        <w:t xml:space="preserve"> ligne 27</w:t>
+      <w:r>
+        <w:rPr>
+          <w:sz w:val="24"/>
+          <w:szCs w:val="24"/>
+        </w:rPr>
+        <w:t xml:space="preserve">Board ligne </w:t>
+      </w:r>
+      <w:r>
+        <w:rPr>
+          <w:sz w:val="24"/>
+          <w:szCs w:val="24"/>
+        </w:rPr>
+        <w:t>25</w:t>
       </w:r>
     </w:p>
     <w:p>
@@ -2592,14 +1925,15 @@
       </w:pPr>
       <w:r>
         <w:rPr>
+          <w:noProof/>
           <w:sz w:val="24"/>
           <w:szCs w:val="24"/>
         </w:rPr>
         <w:drawing>
-          <wp:inline distT="0" distB="0" distL="0" distR="0" wp14:anchorId="74DA9F99" wp14:editId="05E38962">
-            <wp:extent cx="5760720" cy="2307590"/>
-            <wp:effectExtent l="0" t="0" r="0" b="0"/>
-            <wp:docPr id="13" name="Image 13"/>
+          <wp:inline distT="0" distB="0" distL="0" distR="0" wp14:anchorId="46EF78A5" wp14:editId="27523E37">
+            <wp:extent cx="5760720" cy="942975"/>
+            <wp:effectExtent l="0" t="0" r="0" b="9525"/>
+            <wp:docPr id="12" name="Image 12"/>
             <wp:cNvGraphicFramePr>
               <a:graphicFrameLocks xmlns:a="http://schemas.openxmlformats.org/drawingml/2006/main" noChangeAspect="1"/>
             </wp:cNvGraphicFramePr>
@@ -2619,7 +1953,7 @@
                   <pic:spPr>
                     <a:xfrm>
                       <a:off x="0" y="0"/>
-                      <a:ext cx="5760720" cy="2307590"/>
+                      <a:ext cx="5760720" cy="942975"/>
                     </a:xfrm>
                     <a:prstGeom prst="rect">
                       <a:avLst/>
@@ -2644,24 +1978,6 @@
     <w:p>
       <w:pPr>
         <w:pStyle w:val="Paragraphedeliste"/>
-        <w:rPr>
-          <w:sz w:val="24"/>
-          <w:szCs w:val="24"/>
-        </w:rPr>
-      </w:pPr>
-    </w:p>
-    <w:p>
-      <w:pPr>
-        <w:pStyle w:val="Paragraphedeliste"/>
-        <w:rPr>
-          <w:sz w:val="24"/>
-          <w:szCs w:val="24"/>
-        </w:rPr>
-      </w:pPr>
-    </w:p>
-    <w:p>
-      <w:pPr>
-        <w:pStyle w:val="Paragraphedeliste"/>
         <w:numPr>
           <w:ilvl w:val="0"/>
           <w:numId w:val="1"/>
@@ -2678,48 +1994,32 @@
           <w:szCs w:val="28"/>
           <w:u w:val="single"/>
         </w:rPr>
-        <w:t>Je sais utiliser les lambda-expression.</w:t>
-      </w:r>
-    </w:p>
-    <w:p>
-      <w:pPr>
-        <w:pStyle w:val="Paragraphedeliste"/>
-        <w:rPr>
-          <w:sz w:val="24"/>
-          <w:szCs w:val="24"/>
-        </w:rPr>
-      </w:pPr>
-    </w:p>
-    <w:p>
-      <w:pPr>
-        <w:pStyle w:val="Paragraphedeliste"/>
-        <w:rPr>
-          <w:sz w:val="24"/>
-          <w:szCs w:val="24"/>
-        </w:rPr>
-      </w:pPr>
-      <w:r>
-        <w:rPr>
-          <w:sz w:val="24"/>
-          <w:szCs w:val="24"/>
-        </w:rPr>
-        <w:t xml:space="preserve">J’ai utilisé les lambda-expression pour pouvoir factoriser du code notamment lors de l’utilisation de la méthode </w:t>
-      </w:r>
-      <w:proofErr w:type="spellStart"/>
-      <w:r>
-        <w:rPr>
-          <w:sz w:val="24"/>
-          <w:szCs w:val="24"/>
-        </w:rPr>
-        <w:t>runLater</w:t>
-      </w:r>
-      <w:proofErr w:type="spellEnd"/>
-      <w:r>
-        <w:rPr>
-          <w:sz w:val="24"/>
-          <w:szCs w:val="24"/>
-        </w:rPr>
-        <w:t>.</w:t>
+        <w:t>Je sais utiliser les collections.</w:t>
+      </w:r>
+    </w:p>
+    <w:p>
+      <w:pPr>
+        <w:pStyle w:val="Paragraphedeliste"/>
+        <w:rPr>
+          <w:sz w:val="24"/>
+          <w:szCs w:val="24"/>
+        </w:rPr>
+      </w:pPr>
+    </w:p>
+    <w:p>
+      <w:pPr>
+        <w:pStyle w:val="Paragraphedeliste"/>
+        <w:rPr>
+          <w:sz w:val="24"/>
+          <w:szCs w:val="24"/>
+        </w:rPr>
+      </w:pPr>
+      <w:r>
+        <w:rPr>
+          <w:sz w:val="24"/>
+          <w:szCs w:val="24"/>
+        </w:rPr>
+        <w:t>J’ai utilisé une Map dans la classe Board pour pouvoir stocker les chemins des images utilisées.</w:t>
       </w:r>
     </w:p>
     <w:p>
@@ -2727,7 +2027,7 @@
         <w:pStyle w:val="Paragraphedeliste"/>
         <w:numPr>
           <w:ilvl w:val="0"/>
-          <w:numId w:val="6"/>
+          <w:numId w:val="8"/>
         </w:numPr>
         <w:rPr>
           <w:sz w:val="24"/>
@@ -2739,14 +2039,14 @@
           <w:sz w:val="24"/>
           <w:szCs w:val="24"/>
         </w:rPr>
-        <w:t>Manager ligne 1</w:t>
-      </w:r>
-      <w:r>
-        <w:rPr>
-          <w:sz w:val="24"/>
-          <w:szCs w:val="24"/>
-        </w:rPr>
-        <w:t>57</w:t>
+        <w:t xml:space="preserve">Board ligne </w:t>
+      </w:r>
+      <w:r>
+        <w:rPr>
+          <w:sz w:val="24"/>
+          <w:szCs w:val="24"/>
+        </w:rPr>
+        <w:t>25</w:t>
       </w:r>
     </w:p>
     <w:p>
@@ -2760,14 +2060,152 @@
       </w:pPr>
       <w:r>
         <w:rPr>
+          <w:noProof/>
           <w:sz w:val="24"/>
           <w:szCs w:val="24"/>
         </w:rPr>
         <w:drawing>
-          <wp:inline distT="0" distB="0" distL="0" distR="0" wp14:anchorId="024AE8EC" wp14:editId="0ED64715">
-            <wp:extent cx="3905795" cy="228632"/>
+          <wp:inline distT="0" distB="0" distL="0" distR="0" wp14:anchorId="0FE6FAF0" wp14:editId="32DC9276">
+            <wp:extent cx="5760720" cy="942975"/>
+            <wp:effectExtent l="0" t="0" r="0" b="9525"/>
+            <wp:docPr id="11" name="Image 11"/>
+            <wp:cNvGraphicFramePr>
+              <a:graphicFrameLocks xmlns:a="http://schemas.openxmlformats.org/drawingml/2006/main" noChangeAspect="1"/>
+            </wp:cNvGraphicFramePr>
+            <a:graphic xmlns:a="http://schemas.openxmlformats.org/drawingml/2006/main">
+              <a:graphicData uri="http://schemas.openxmlformats.org/drawingml/2006/picture">
+                <pic:pic xmlns:pic="http://schemas.openxmlformats.org/drawingml/2006/picture">
+                  <pic:nvPicPr>
+                    <pic:cNvPr id="1" name=""/>
+                    <pic:cNvPicPr/>
+                  </pic:nvPicPr>
+                  <pic:blipFill>
+                    <a:blip r:embed="rId14"/>
+                    <a:stretch>
+                      <a:fillRect/>
+                    </a:stretch>
+                  </pic:blipFill>
+                  <pic:spPr>
+                    <a:xfrm>
+                      <a:off x="0" y="0"/>
+                      <a:ext cx="5760720" cy="942975"/>
+                    </a:xfrm>
+                    <a:prstGeom prst="rect">
+                      <a:avLst/>
+                    </a:prstGeom>
+                  </pic:spPr>
+                </pic:pic>
+              </a:graphicData>
+            </a:graphic>
+          </wp:inline>
+        </w:drawing>
+      </w:r>
+    </w:p>
+    <w:p>
+      <w:pPr>
+        <w:pStyle w:val="Paragraphedeliste"/>
+        <w:rPr>
+          <w:sz w:val="24"/>
+          <w:szCs w:val="24"/>
+        </w:rPr>
+      </w:pPr>
+    </w:p>
+    <w:p>
+      <w:pPr>
+        <w:pStyle w:val="Paragraphedeliste"/>
+        <w:rPr>
+          <w:sz w:val="24"/>
+          <w:szCs w:val="24"/>
+        </w:rPr>
+      </w:pPr>
+    </w:p>
+    <w:p>
+      <w:pPr>
+        <w:pStyle w:val="Paragraphedeliste"/>
+        <w:numPr>
+          <w:ilvl w:val="0"/>
+          <w:numId w:val="1"/>
+        </w:numPr>
+        <w:rPr>
+          <w:sz w:val="28"/>
+          <w:szCs w:val="28"/>
+          <w:u w:val="single"/>
+        </w:rPr>
+      </w:pPr>
+      <w:r>
+        <w:rPr>
+          <w:sz w:val="28"/>
+          <w:szCs w:val="28"/>
+          <w:u w:val="single"/>
+        </w:rPr>
+        <w:t>Je sais utiliser les différents composants complexes (listes, combo…) que me propose JavaFX.</w:t>
+      </w:r>
+    </w:p>
+    <w:p>
+      <w:pPr>
+        <w:pStyle w:val="Paragraphedeliste"/>
+        <w:rPr>
+          <w:sz w:val="24"/>
+          <w:szCs w:val="24"/>
+        </w:rPr>
+      </w:pPr>
+    </w:p>
+    <w:p>
+      <w:pPr>
+        <w:pStyle w:val="Paragraphedeliste"/>
+        <w:rPr>
+          <w:sz w:val="24"/>
+          <w:szCs w:val="24"/>
+        </w:rPr>
+      </w:pPr>
+      <w:r>
+        <w:rPr>
+          <w:sz w:val="24"/>
+          <w:szCs w:val="24"/>
+        </w:rPr>
+        <w:t>Dans le menu, j’ai utilisé des radioButton pour pouvoir choisir la difficulté de l’ordinateur</w:t>
+      </w:r>
+    </w:p>
+    <w:p>
+      <w:pPr>
+        <w:pStyle w:val="Paragraphedeliste"/>
+        <w:numPr>
+          <w:ilvl w:val="0"/>
+          <w:numId w:val="7"/>
+        </w:numPr>
+        <w:rPr>
+          <w:sz w:val="24"/>
+          <w:szCs w:val="24"/>
+        </w:rPr>
+      </w:pPr>
+      <w:r>
+        <w:rPr>
+          <w:sz w:val="24"/>
+          <w:szCs w:val="24"/>
+        </w:rPr>
+        <w:t>Menu.fxml ligne 27</w:t>
+      </w:r>
+    </w:p>
+    <w:p>
+      <w:pPr>
+        <w:pStyle w:val="Paragraphedeliste"/>
+        <w:ind w:left="1080"/>
+        <w:rPr>
+          <w:sz w:val="24"/>
+          <w:szCs w:val="24"/>
+        </w:rPr>
+      </w:pPr>
+      <w:r>
+        <w:rPr>
+          <w:noProof/>
+          <w:sz w:val="24"/>
+          <w:szCs w:val="24"/>
+        </w:rPr>
+        <w:drawing>
+          <wp:inline distT="0" distB="0" distL="0" distR="0" wp14:anchorId="74DA9F99" wp14:editId="05E38962">
+            <wp:extent cx="5760720" cy="2307590"/>
             <wp:effectExtent l="0" t="0" r="0" b="0"/>
-            <wp:docPr id="14" name="Image 14"/>
+            <wp:docPr id="13" name="Image 13"/>
             <wp:cNvGraphicFramePr>
               <a:graphicFrameLocks xmlns:a="http://schemas.openxmlformats.org/drawingml/2006/main" noChangeAspect="1"/>
             </wp:cNvGraphicFramePr>
@@ -2787,7 +2225,7 @@
                   <pic:spPr>
                     <a:xfrm>
                       <a:off x="0" y="0"/>
-                      <a:ext cx="3905795" cy="228632"/>
+                      <a:ext cx="5760720" cy="2307590"/>
                     </a:xfrm>
                     <a:prstGeom prst="rect">
                       <a:avLst/>
@@ -2821,6 +2259,15 @@
     <w:p>
       <w:pPr>
         <w:pStyle w:val="Paragraphedeliste"/>
+        <w:rPr>
+          <w:sz w:val="24"/>
+          <w:szCs w:val="24"/>
+        </w:rPr>
+      </w:pPr>
+    </w:p>
+    <w:p>
+      <w:pPr>
+        <w:pStyle w:val="Paragraphedeliste"/>
         <w:numPr>
           <w:ilvl w:val="0"/>
           <w:numId w:val="1"/>
@@ -2837,196 +2284,59 @@
           <w:szCs w:val="28"/>
           <w:u w:val="single"/>
         </w:rPr>
-        <w:t xml:space="preserve">Je sais utiliser les listes observables de </w:t>
-      </w:r>
-      <w:proofErr w:type="spellStart"/>
-      <w:r>
-        <w:rPr>
-          <w:sz w:val="28"/>
-          <w:szCs w:val="28"/>
-          <w:u w:val="single"/>
-        </w:rPr>
-        <w:t>JavaFX</w:t>
-      </w:r>
-      <w:proofErr w:type="spellEnd"/>
-      <w:r>
-        <w:rPr>
-          <w:sz w:val="28"/>
-          <w:szCs w:val="28"/>
-          <w:u w:val="single"/>
-        </w:rPr>
-        <w:t>.</w:t>
-      </w:r>
-    </w:p>
-    <w:p>
-      <w:pPr>
-        <w:pStyle w:val="Paragraphedeliste"/>
-        <w:rPr>
-          <w:sz w:val="24"/>
-          <w:szCs w:val="24"/>
-        </w:rPr>
-      </w:pPr>
-    </w:p>
-    <w:p>
-      <w:pPr>
-        <w:pStyle w:val="Paragraphedeliste"/>
-        <w:rPr>
-          <w:sz w:val="24"/>
-          <w:szCs w:val="24"/>
-        </w:rPr>
-      </w:pPr>
-    </w:p>
-    <w:p>
-      <w:pPr>
-        <w:pStyle w:val="Paragraphedeliste"/>
-        <w:rPr>
-          <w:sz w:val="24"/>
-          <w:szCs w:val="24"/>
-        </w:rPr>
-      </w:pPr>
-    </w:p>
-    <w:p>
-      <w:pPr>
-        <w:pStyle w:val="Paragraphedeliste"/>
-        <w:rPr>
-          <w:sz w:val="24"/>
-          <w:szCs w:val="24"/>
-        </w:rPr>
-      </w:pPr>
+        <w:t>Je sais utiliser les lambda-expression.</w:t>
+      </w:r>
+    </w:p>
+    <w:p>
+      <w:pPr>
+        <w:pStyle w:val="Paragraphedeliste"/>
+        <w:rPr>
+          <w:sz w:val="24"/>
+          <w:szCs w:val="24"/>
+        </w:rPr>
+      </w:pPr>
+    </w:p>
+    <w:p>
+      <w:pPr>
+        <w:pStyle w:val="Paragraphedeliste"/>
+        <w:rPr>
+          <w:sz w:val="24"/>
+          <w:szCs w:val="24"/>
+        </w:rPr>
+      </w:pPr>
+      <w:r>
+        <w:rPr>
+          <w:sz w:val="24"/>
+          <w:szCs w:val="24"/>
+        </w:rPr>
+        <w:t>J’ai utilisé les lambda-expression pour pouvoir factoriser du code notamment lors de l’utilisation de la méthode runLater.</w:t>
+      </w:r>
     </w:p>
     <w:p>
       <w:pPr>
         <w:pStyle w:val="Paragraphedeliste"/>
         <w:numPr>
           <w:ilvl w:val="0"/>
-          <w:numId w:val="1"/>
+          <w:numId w:val="6"/>
         </w:numPr>
         <w:rPr>
-          <w:sz w:val="28"/>
-          <w:szCs w:val="28"/>
-          <w:u w:val="single"/>
-        </w:rPr>
-      </w:pPr>
-      <w:r>
-        <w:rPr>
-          <w:sz w:val="28"/>
-          <w:szCs w:val="28"/>
-          <w:u w:val="single"/>
-        </w:rPr>
-        <w:t xml:space="preserve">Je sais utiliser un convertisseur lors d’un </w:t>
-      </w:r>
-      <w:proofErr w:type="spellStart"/>
-      <w:r>
-        <w:rPr>
-          <w:sz w:val="28"/>
-          <w:szCs w:val="28"/>
-          <w:u w:val="single"/>
-        </w:rPr>
-        <w:t>bind</w:t>
-      </w:r>
-      <w:proofErr w:type="spellEnd"/>
-      <w:r>
-        <w:rPr>
-          <w:sz w:val="28"/>
-          <w:szCs w:val="28"/>
-          <w:u w:val="single"/>
-        </w:rPr>
-        <w:t xml:space="preserve"> entre deux propriétés </w:t>
-      </w:r>
-      <w:proofErr w:type="spellStart"/>
-      <w:r>
-        <w:rPr>
-          <w:sz w:val="28"/>
-          <w:szCs w:val="28"/>
-          <w:u w:val="single"/>
-        </w:rPr>
-        <w:t>JavaFX</w:t>
-      </w:r>
-      <w:proofErr w:type="spellEnd"/>
-      <w:r>
-        <w:rPr>
-          <w:sz w:val="28"/>
-          <w:szCs w:val="28"/>
-          <w:u w:val="single"/>
-        </w:rPr>
-        <w:t>.</w:t>
-      </w:r>
-    </w:p>
-    <w:p>
-      <w:pPr>
-        <w:pStyle w:val="Paragraphedeliste"/>
-        <w:rPr>
-          <w:sz w:val="24"/>
-          <w:szCs w:val="24"/>
-        </w:rPr>
-      </w:pPr>
-    </w:p>
-    <w:p>
-      <w:pPr>
-        <w:pStyle w:val="Paragraphedeliste"/>
-        <w:rPr>
-          <w:sz w:val="24"/>
-          <w:szCs w:val="24"/>
-        </w:rPr>
-      </w:pPr>
-      <w:r>
-        <w:rPr>
-          <w:sz w:val="24"/>
-          <w:szCs w:val="24"/>
-        </w:rPr>
-        <w:t xml:space="preserve">J’ai utilisé un convertisseur lors d’un </w:t>
-      </w:r>
-      <w:proofErr w:type="spellStart"/>
-      <w:r>
-        <w:rPr>
-          <w:sz w:val="24"/>
-          <w:szCs w:val="24"/>
-        </w:rPr>
-        <w:t>bind</w:t>
-      </w:r>
-      <w:proofErr w:type="spellEnd"/>
-      <w:r>
-        <w:rPr>
-          <w:sz w:val="24"/>
-          <w:szCs w:val="24"/>
-        </w:rPr>
-        <w:t xml:space="preserve"> pour pouvoir convertir un String en une image</w:t>
-      </w:r>
-    </w:p>
-    <w:p>
-      <w:pPr>
-        <w:pStyle w:val="Paragraphedeliste"/>
-        <w:numPr>
-          <w:ilvl w:val="0"/>
-          <w:numId w:val="5"/>
-        </w:numPr>
-        <w:rPr>
-          <w:sz w:val="24"/>
-          <w:szCs w:val="24"/>
-        </w:rPr>
-      </w:pPr>
-      <w:proofErr w:type="spellStart"/>
-      <w:r>
-        <w:rPr>
-          <w:sz w:val="24"/>
-          <w:szCs w:val="24"/>
-        </w:rPr>
-        <w:t>GameViewComputer</w:t>
-      </w:r>
-      <w:proofErr w:type="spellEnd"/>
-      <w:r>
-        <w:rPr>
-          <w:sz w:val="24"/>
-          <w:szCs w:val="24"/>
-        </w:rPr>
-        <w:t xml:space="preserve"> ligne</w:t>
-      </w:r>
-      <w:r>
-        <w:rPr>
-          <w:sz w:val="24"/>
-          <w:szCs w:val="24"/>
-        </w:rPr>
-        <w:t xml:space="preserve"> 245</w:t>
+          <w:sz w:val="24"/>
+          <w:szCs w:val="24"/>
+        </w:rPr>
+      </w:pPr>
+      <w:r>
+        <w:rPr>
+          <w:sz w:val="24"/>
+          <w:szCs w:val="24"/>
+        </w:rPr>
+        <w:t>Manager ligne 1</w:t>
+      </w:r>
+      <w:r>
+        <w:rPr>
+          <w:sz w:val="24"/>
+          <w:szCs w:val="24"/>
+        </w:rPr>
+        <w:t>57</w:t>
       </w:r>
     </w:p>
     <w:p>
@@ -3040,14 +2350,15 @@
       </w:pPr>
       <w:r>
         <w:rPr>
+          <w:noProof/>
           <w:sz w:val="24"/>
           <w:szCs w:val="24"/>
         </w:rPr>
         <w:drawing>
-          <wp:inline distT="0" distB="0" distL="0" distR="0" wp14:anchorId="256BDB03" wp14:editId="35BDC8D3">
-            <wp:extent cx="5115639" cy="1247949"/>
-            <wp:effectExtent l="0" t="0" r="8890" b="9525"/>
-            <wp:docPr id="16" name="Image 16"/>
+          <wp:inline distT="0" distB="0" distL="0" distR="0" wp14:anchorId="024AE8EC" wp14:editId="0ED64715">
+            <wp:extent cx="3905795" cy="228632"/>
+            <wp:effectExtent l="0" t="0" r="0" b="0"/>
+            <wp:docPr id="14" name="Image 14"/>
             <wp:cNvGraphicFramePr>
               <a:graphicFrameLocks xmlns:a="http://schemas.openxmlformats.org/drawingml/2006/main" noChangeAspect="1"/>
             </wp:cNvGraphicFramePr>
@@ -3067,7 +2378,7 @@
                   <pic:spPr>
                     <a:xfrm>
                       <a:off x="0" y="0"/>
-                      <a:ext cx="5115639" cy="1247949"/>
+                      <a:ext cx="3905795" cy="228632"/>
                     </a:xfrm>
                     <a:prstGeom prst="rect">
                       <a:avLst/>
@@ -3117,57 +2428,117 @@
           <w:szCs w:val="28"/>
           <w:u w:val="single"/>
         </w:rPr>
-        <w:t xml:space="preserve">Je sais utiliser un fichier CSS pour styler mon application </w:t>
-      </w:r>
-      <w:proofErr w:type="spellStart"/>
-      <w:r>
+        <w:t>Je sais utiliser les listes observables de JavaFX.</w:t>
+      </w:r>
+    </w:p>
+    <w:p>
+      <w:pPr>
+        <w:pStyle w:val="Paragraphedeliste"/>
+        <w:rPr>
+          <w:sz w:val="24"/>
+          <w:szCs w:val="24"/>
+        </w:rPr>
+      </w:pPr>
+    </w:p>
+    <w:p>
+      <w:pPr>
+        <w:pStyle w:val="Paragraphedeliste"/>
+        <w:rPr>
+          <w:sz w:val="24"/>
+          <w:szCs w:val="24"/>
+        </w:rPr>
+      </w:pPr>
+    </w:p>
+    <w:p>
+      <w:pPr>
+        <w:pStyle w:val="Paragraphedeliste"/>
+        <w:rPr>
+          <w:sz w:val="24"/>
+          <w:szCs w:val="24"/>
+        </w:rPr>
+      </w:pPr>
+    </w:p>
+    <w:p>
+      <w:pPr>
+        <w:pStyle w:val="Paragraphedeliste"/>
+        <w:rPr>
+          <w:sz w:val="24"/>
+          <w:szCs w:val="24"/>
+        </w:rPr>
+      </w:pPr>
+    </w:p>
+    <w:p>
+      <w:pPr>
+        <w:pStyle w:val="Paragraphedeliste"/>
+        <w:numPr>
+          <w:ilvl w:val="0"/>
+          <w:numId w:val="1"/>
+        </w:numPr>
         <w:rPr>
           <w:sz w:val="28"/>
           <w:szCs w:val="28"/>
           <w:u w:val="single"/>
         </w:rPr>
-        <w:t>JavaFX</w:t>
-      </w:r>
-      <w:proofErr w:type="spellEnd"/>
+      </w:pPr>
       <w:r>
         <w:rPr>
           <w:sz w:val="28"/>
           <w:szCs w:val="28"/>
           <w:u w:val="single"/>
         </w:rPr>
-        <w:t>.</w:t>
-      </w:r>
-    </w:p>
-    <w:p>
-      <w:pPr>
-        <w:pStyle w:val="Paragraphedeliste"/>
-        <w:rPr>
-          <w:sz w:val="24"/>
-          <w:szCs w:val="24"/>
-        </w:rPr>
-      </w:pPr>
-    </w:p>
-    <w:p>
-      <w:pPr>
-        <w:pStyle w:val="Paragraphedeliste"/>
-        <w:rPr>
-          <w:sz w:val="24"/>
-          <w:szCs w:val="24"/>
-        </w:rPr>
-      </w:pPr>
-      <w:r>
-        <w:rPr>
-          <w:sz w:val="24"/>
-          <w:szCs w:val="24"/>
-        </w:rPr>
-        <w:t>J’ai utilisé un fichier style.css afin de styler mon application</w:t>
-      </w:r>
-      <w:r>
-        <w:rPr>
-          <w:sz w:val="24"/>
-          <w:szCs w:val="24"/>
-        </w:rPr>
-        <w:t>.</w:t>
+        <w:t>Je sais utiliser un convertisseur lors d’un bind entre deux propriétés JavaFX.</w:t>
+      </w:r>
+    </w:p>
+    <w:p>
+      <w:pPr>
+        <w:pStyle w:val="Paragraphedeliste"/>
+        <w:rPr>
+          <w:sz w:val="24"/>
+          <w:szCs w:val="24"/>
+        </w:rPr>
+      </w:pPr>
+    </w:p>
+    <w:p>
+      <w:pPr>
+        <w:pStyle w:val="Paragraphedeliste"/>
+        <w:rPr>
+          <w:sz w:val="24"/>
+          <w:szCs w:val="24"/>
+        </w:rPr>
+      </w:pPr>
+      <w:r>
+        <w:rPr>
+          <w:sz w:val="24"/>
+          <w:szCs w:val="24"/>
+        </w:rPr>
+        <w:t>J’ai utilisé un convertisseur lors d’un bind pour pouvoir convertir un String en une image</w:t>
+      </w:r>
+    </w:p>
+    <w:p>
+      <w:pPr>
+        <w:pStyle w:val="Paragraphedeliste"/>
+        <w:numPr>
+          <w:ilvl w:val="0"/>
+          <w:numId w:val="5"/>
+        </w:numPr>
+        <w:rPr>
+          <w:sz w:val="24"/>
+          <w:szCs w:val="24"/>
+        </w:rPr>
+      </w:pPr>
+      <w:r>
+        <w:rPr>
+          <w:sz w:val="24"/>
+          <w:szCs w:val="24"/>
+        </w:rPr>
+        <w:t>GameViewComputer ligne</w:t>
+      </w:r>
+      <w:r>
+        <w:rPr>
+          <w:sz w:val="24"/>
+          <w:szCs w:val="24"/>
+        </w:rPr>
+        <w:t xml:space="preserve"> 245</w:t>
       </w:r>
     </w:p>
     <w:p>
@@ -3181,14 +2552,15 @@
       </w:pPr>
       <w:r>
         <w:rPr>
+          <w:noProof/>
           <w:sz w:val="24"/>
           <w:szCs w:val="24"/>
         </w:rPr>
         <w:drawing>
-          <wp:inline distT="0" distB="0" distL="0" distR="0" wp14:anchorId="1ED8960C" wp14:editId="7601153F">
-            <wp:extent cx="1676634" cy="990738"/>
-            <wp:effectExtent l="0" t="0" r="0" b="0"/>
-            <wp:docPr id="17" name="Image 17"/>
+          <wp:inline distT="0" distB="0" distL="0" distR="0" wp14:anchorId="256BDB03" wp14:editId="35BDC8D3">
+            <wp:extent cx="5115639" cy="1247949"/>
+            <wp:effectExtent l="0" t="0" r="8890" b="9525"/>
+            <wp:docPr id="16" name="Image 16"/>
             <wp:cNvGraphicFramePr>
               <a:graphicFrameLocks xmlns:a="http://schemas.openxmlformats.org/drawingml/2006/main" noChangeAspect="1"/>
             </wp:cNvGraphicFramePr>
@@ -3208,6 +2580,130 @@
                   <pic:spPr>
                     <a:xfrm>
                       <a:off x="0" y="0"/>
+                      <a:ext cx="5115639" cy="1247949"/>
+                    </a:xfrm>
+                    <a:prstGeom prst="rect">
+                      <a:avLst/>
+                    </a:prstGeom>
+                  </pic:spPr>
+                </pic:pic>
+              </a:graphicData>
+            </a:graphic>
+          </wp:inline>
+        </w:drawing>
+      </w:r>
+    </w:p>
+    <w:p>
+      <w:pPr>
+        <w:pStyle w:val="Paragraphedeliste"/>
+        <w:rPr>
+          <w:sz w:val="24"/>
+          <w:szCs w:val="24"/>
+        </w:rPr>
+      </w:pPr>
+    </w:p>
+    <w:p>
+      <w:pPr>
+        <w:pStyle w:val="Paragraphedeliste"/>
+        <w:rPr>
+          <w:sz w:val="24"/>
+          <w:szCs w:val="24"/>
+        </w:rPr>
+      </w:pPr>
+    </w:p>
+    <w:p>
+      <w:pPr>
+        <w:pStyle w:val="Paragraphedeliste"/>
+        <w:numPr>
+          <w:ilvl w:val="0"/>
+          <w:numId w:val="1"/>
+        </w:numPr>
+        <w:rPr>
+          <w:sz w:val="28"/>
+          <w:szCs w:val="28"/>
+          <w:u w:val="single"/>
+        </w:rPr>
+      </w:pPr>
+      <w:r>
+        <w:rPr>
+          <w:sz w:val="28"/>
+          <w:szCs w:val="28"/>
+          <w:u w:val="single"/>
+        </w:rPr>
+        <w:t>Je sais utiliser un fichier CSS pour styler mon application JavaFX.</w:t>
+      </w:r>
+    </w:p>
+    <w:p>
+      <w:pPr>
+        <w:pStyle w:val="Paragraphedeliste"/>
+        <w:rPr>
+          <w:sz w:val="24"/>
+          <w:szCs w:val="24"/>
+        </w:rPr>
+      </w:pPr>
+    </w:p>
+    <w:p>
+      <w:pPr>
+        <w:pStyle w:val="Paragraphedeliste"/>
+        <w:rPr>
+          <w:sz w:val="24"/>
+          <w:szCs w:val="24"/>
+        </w:rPr>
+      </w:pPr>
+      <w:r>
+        <w:rPr>
+          <w:sz w:val="24"/>
+          <w:szCs w:val="24"/>
+        </w:rPr>
+        <w:t>J’ai utilisé un fichier style.css afin de styler mon application</w:t>
+      </w:r>
+      <w:r>
+        <w:rPr>
+          <w:sz w:val="24"/>
+          <w:szCs w:val="24"/>
+        </w:rPr>
+        <w:t>.</w:t>
+      </w:r>
+    </w:p>
+    <w:p>
+      <w:pPr>
+        <w:pStyle w:val="Paragraphedeliste"/>
+        <w:ind w:left="1080"/>
+        <w:rPr>
+          <w:sz w:val="24"/>
+          <w:szCs w:val="24"/>
+        </w:rPr>
+      </w:pPr>
+      <w:r>
+        <w:rPr>
+          <w:noProof/>
+          <w:sz w:val="24"/>
+          <w:szCs w:val="24"/>
+        </w:rPr>
+        <w:drawing>
+          <wp:inline distT="0" distB="0" distL="0" distR="0" wp14:anchorId="1ED8960C" wp14:editId="7601153F">
+            <wp:extent cx="1676634" cy="990738"/>
+            <wp:effectExtent l="0" t="0" r="0" b="0"/>
+            <wp:docPr id="17" name="Image 17"/>
+            <wp:cNvGraphicFramePr>
+              <a:graphicFrameLocks xmlns:a="http://schemas.openxmlformats.org/drawingml/2006/main" noChangeAspect="1"/>
+            </wp:cNvGraphicFramePr>
+            <a:graphic xmlns:a="http://schemas.openxmlformats.org/drawingml/2006/main">
+              <a:graphicData uri="http://schemas.openxmlformats.org/drawingml/2006/picture">
+                <pic:pic xmlns:pic="http://schemas.openxmlformats.org/drawingml/2006/picture">
+                  <pic:nvPicPr>
+                    <pic:cNvPr id="1" name=""/>
+                    <pic:cNvPicPr/>
+                  </pic:nvPicPr>
+                  <pic:blipFill>
+                    <a:blip r:embed="rId18"/>
+                    <a:stretch>
+                      <a:fillRect/>
+                    </a:stretch>
+                  </pic:blipFill>
+                  <pic:spPr>
+                    <a:xfrm>
+                      <a:off x="0" y="0"/>
                       <a:ext cx="1676634" cy="990738"/>
                     </a:xfrm>
                     <a:prstGeom prst="rect">
@@ -3258,107 +2754,39 @@
           <w:szCs w:val="28"/>
           <w:u w:val="single"/>
         </w:rPr>
-        <w:t xml:space="preserve">Je sais utiliser un formateur lors d’un </w:t>
-      </w:r>
-      <w:proofErr w:type="spellStart"/>
-      <w:r>
-        <w:rPr>
-          <w:sz w:val="28"/>
-          <w:szCs w:val="28"/>
-          <w:u w:val="single"/>
-        </w:rPr>
-        <w:t>bind</w:t>
-      </w:r>
-      <w:proofErr w:type="spellEnd"/>
-      <w:r>
-        <w:rPr>
-          <w:sz w:val="28"/>
-          <w:szCs w:val="28"/>
-          <w:u w:val="single"/>
-        </w:rPr>
-        <w:t xml:space="preserve"> entre deux propriétés </w:t>
-      </w:r>
-      <w:proofErr w:type="spellStart"/>
-      <w:r>
-        <w:rPr>
-          <w:sz w:val="28"/>
-          <w:szCs w:val="28"/>
-          <w:u w:val="single"/>
-        </w:rPr>
-        <w:t>JavaFX</w:t>
-      </w:r>
-      <w:proofErr w:type="spellEnd"/>
-      <w:r>
-        <w:rPr>
-          <w:sz w:val="28"/>
-          <w:szCs w:val="28"/>
-          <w:u w:val="single"/>
-        </w:rPr>
-        <w:t>.</w:t>
-      </w:r>
-    </w:p>
-    <w:p>
-      <w:pPr>
-        <w:pStyle w:val="Paragraphedeliste"/>
-        <w:rPr>
-          <w:sz w:val="24"/>
-          <w:szCs w:val="24"/>
-        </w:rPr>
-      </w:pPr>
-    </w:p>
-    <w:p>
-      <w:pPr>
-        <w:pStyle w:val="Paragraphedeliste"/>
-        <w:rPr>
-          <w:sz w:val="24"/>
-          <w:szCs w:val="24"/>
-        </w:rPr>
-      </w:pPr>
-      <w:r>
-        <w:rPr>
-          <w:sz w:val="24"/>
-          <w:szCs w:val="24"/>
-        </w:rPr>
-        <w:t xml:space="preserve">J’ai utilisé un </w:t>
-      </w:r>
-      <w:proofErr w:type="spellStart"/>
-      <w:r>
-        <w:rPr>
-          <w:sz w:val="24"/>
-          <w:szCs w:val="24"/>
-        </w:rPr>
-        <w:t>formatteur</w:t>
-      </w:r>
-      <w:proofErr w:type="spellEnd"/>
-      <w:r>
-        <w:rPr>
-          <w:sz w:val="24"/>
-          <w:szCs w:val="24"/>
-        </w:rPr>
-        <w:t xml:space="preserve"> </w:t>
-      </w:r>
-      <w:r>
-        <w:rPr>
-          <w:sz w:val="24"/>
-          <w:szCs w:val="24"/>
-        </w:rPr>
-        <w:t xml:space="preserve">lors d’un </w:t>
-      </w:r>
-      <w:proofErr w:type="spellStart"/>
-      <w:r>
-        <w:rPr>
-          <w:sz w:val="24"/>
-          <w:szCs w:val="24"/>
-        </w:rPr>
-        <w:t>bind</w:t>
-      </w:r>
-      <w:proofErr w:type="spellEnd"/>
-      <w:r>
-        <w:rPr>
-          <w:sz w:val="24"/>
-          <w:szCs w:val="24"/>
-        </w:rPr>
-        <w:t>.</w:t>
+        <w:t>Je sais utiliser un formateur lors d’un bind entre deux propriétés JavaFX.</w:t>
+      </w:r>
+    </w:p>
+    <w:p>
+      <w:pPr>
+        <w:pStyle w:val="Paragraphedeliste"/>
+        <w:rPr>
+          <w:sz w:val="24"/>
+          <w:szCs w:val="24"/>
+        </w:rPr>
+      </w:pPr>
+    </w:p>
+    <w:p>
+      <w:pPr>
+        <w:pStyle w:val="Paragraphedeliste"/>
+        <w:rPr>
+          <w:sz w:val="24"/>
+          <w:szCs w:val="24"/>
+        </w:rPr>
+      </w:pPr>
+      <w:r>
+        <w:rPr>
+          <w:sz w:val="24"/>
+          <w:szCs w:val="24"/>
+        </w:rPr>
+        <w:t xml:space="preserve">J’ai utilisé un formatteur </w:t>
+      </w:r>
+      <w:r>
+        <w:rPr>
+          <w:sz w:val="24"/>
+          <w:szCs w:val="24"/>
+        </w:rPr>
+        <w:t>lors d’un bind.</w:t>
       </w:r>
     </w:p>
     <w:p>
@@ -3373,31 +2801,25 @@
           <w:szCs w:val="24"/>
         </w:rPr>
       </w:pPr>
-      <w:proofErr w:type="spellStart"/>
-      <w:r>
-        <w:rPr>
-          <w:sz w:val="24"/>
-          <w:szCs w:val="24"/>
-        </w:rPr>
-        <w:t>GameViewComputer</w:t>
-      </w:r>
-      <w:proofErr w:type="spellEnd"/>
-      <w:r>
-        <w:rPr>
-          <w:sz w:val="24"/>
-          <w:szCs w:val="24"/>
-        </w:rPr>
-        <w:t xml:space="preserve"> ligne 64</w:t>
-      </w:r>
-    </w:p>
-    <w:p>
-      <w:pPr>
-        <w:rPr>
-          <w:sz w:val="24"/>
-          <w:szCs w:val="24"/>
-        </w:rPr>
-      </w:pPr>
-      <w:r>
+      <w:r>
+        <w:rPr>
+          <w:sz w:val="24"/>
+          <w:szCs w:val="24"/>
+        </w:rPr>
+        <w:t>GameViewComputer ligne 64</w:t>
+      </w:r>
+    </w:p>
+    <w:p>
+      <w:pPr>
+        <w:rPr>
+          <w:sz w:val="24"/>
+          <w:szCs w:val="24"/>
+        </w:rPr>
+      </w:pPr>
+      <w:r>
+        <w:rPr>
+          <w:noProof/>
+        </w:rPr>
         <w:drawing>
           <wp:inline distT="0" distB="0" distL="0" distR="0" wp14:anchorId="60BB5BCB" wp14:editId="07D5EBEC">
             <wp:extent cx="6728710" cy="180975"/>
@@ -3414,7 +2836,7 @@
                     <pic:cNvPicPr/>
                   </pic:nvPicPr>
                   <pic:blipFill>
-                    <a:blip r:embed="rId18"/>
+                    <a:blip r:embed="rId19"/>
                     <a:stretch>
                       <a:fillRect/>
                     </a:stretch>

</xml_diff>